<commit_message>
Theories of Learning is updated
</commit_message>
<xml_diff>
--- a/ML Project Report.docx
+++ b/ML Project Report.docx
@@ -527,7 +527,7 @@
           <w:noProof/>
         </w:rPr>
       </w:pPr>
-      <w:hyperlink w:anchor="_Toc59976343" w:history="1">
+      <w:hyperlink w:anchor="_Toc59998186" w:history="1">
         <w:r>
           <w:rPr>
             <w:rStyle w:val="Hyperlink"/>
@@ -568,7 +568,7 @@
             <w:noProof/>
             <w:webHidden/>
           </w:rPr>
-          <w:instrText xml:space="preserve"> PAGEREF _Toc59976343 \h </w:instrText>
+          <w:instrText xml:space="preserve"> PAGEREF _Toc59998186 \h </w:instrText>
         </w:r>
         <w:r>
           <w:rPr>
@@ -611,7 +611,7 @@
           <w:noProof/>
         </w:rPr>
       </w:pPr>
-      <w:hyperlink w:anchor="_Toc59976344" w:history="1">
+      <w:hyperlink w:anchor="_Toc59998187" w:history="1">
         <w:r>
           <w:rPr>
             <w:rStyle w:val="Hyperlink"/>
@@ -652,7 +652,343 @@
             <w:noProof/>
             <w:webHidden/>
           </w:rPr>
-          <w:instrText xml:space="preserve"> PAGEREF _Toc59976344 \h </w:instrText>
+          <w:instrText xml:space="preserve"> PAGEREF _Toc59998187 \h </w:instrText>
+        </w:r>
+        <w:r>
+          <w:rPr>
+            <w:noProof/>
+            <w:webHidden/>
+          </w:rPr>
+        </w:r>
+        <w:r>
+          <w:rPr>
+            <w:noProof/>
+            <w:webHidden/>
+          </w:rPr>
+          <w:fldChar w:fldCharType="separate"/>
+        </w:r>
+        <w:r>
+          <w:rPr>
+            <w:noProof/>
+            <w:webHidden/>
+          </w:rPr>
+          <w:t>3</w:t>
+        </w:r>
+        <w:r>
+          <w:rPr>
+            <w:noProof/>
+            <w:webHidden/>
+          </w:rPr>
+          <w:fldChar w:fldCharType="end"/>
+        </w:r>
+      </w:hyperlink>
+    </w:p>
+    <w:p>
+      <w:pPr>
+        <w:pStyle w:val="TOC2"/>
+        <w:tabs>
+          <w:tab w:val="left" w:pos="880"/>
+          <w:tab w:val="right" w:leader="dot" w:pos="9350"/>
+        </w:tabs>
+        <w:rPr>
+          <w:rFonts w:eastAsiaTheme="minorEastAsia"/>
+          <w:noProof/>
+        </w:rPr>
+      </w:pPr>
+      <w:hyperlink w:anchor="_Toc59998188" w:history="1">
+        <w:r>
+          <w:rPr>
+            <w:rStyle w:val="Hyperlink"/>
+            <w:noProof/>
+          </w:rPr>
+          <w:t>2.1.</w:t>
+        </w:r>
+        <w:r>
+          <w:rPr>
+            <w:rFonts w:eastAsiaTheme="minorEastAsia"/>
+            <w:noProof/>
+          </w:rPr>
+          <w:tab/>
+        </w:r>
+        <w:r>
+          <w:rPr>
+            <w:rStyle w:val="Hyperlink"/>
+            <w:noProof/>
+          </w:rPr>
+          <w:t>Evolution of Human Intelligence</w:t>
+        </w:r>
+        <w:r>
+          <w:rPr>
+            <w:noProof/>
+            <w:webHidden/>
+          </w:rPr>
+          <w:tab/>
+        </w:r>
+        <w:r>
+          <w:rPr>
+            <w:noProof/>
+            <w:webHidden/>
+          </w:rPr>
+          <w:fldChar w:fldCharType="begin"/>
+        </w:r>
+        <w:r>
+          <w:rPr>
+            <w:noProof/>
+            <w:webHidden/>
+          </w:rPr>
+          <w:instrText xml:space="preserve"> PAGEREF _Toc59998188 \h </w:instrText>
+        </w:r>
+        <w:r>
+          <w:rPr>
+            <w:noProof/>
+            <w:webHidden/>
+          </w:rPr>
+        </w:r>
+        <w:r>
+          <w:rPr>
+            <w:noProof/>
+            <w:webHidden/>
+          </w:rPr>
+          <w:fldChar w:fldCharType="separate"/>
+        </w:r>
+        <w:r>
+          <w:rPr>
+            <w:noProof/>
+            <w:webHidden/>
+          </w:rPr>
+          <w:t>3</w:t>
+        </w:r>
+        <w:r>
+          <w:rPr>
+            <w:noProof/>
+            <w:webHidden/>
+          </w:rPr>
+          <w:fldChar w:fldCharType="end"/>
+        </w:r>
+      </w:hyperlink>
+    </w:p>
+    <w:p>
+      <w:pPr>
+        <w:pStyle w:val="TOC2"/>
+        <w:tabs>
+          <w:tab w:val="left" w:pos="880"/>
+          <w:tab w:val="right" w:leader="dot" w:pos="9350"/>
+        </w:tabs>
+        <w:rPr>
+          <w:rFonts w:eastAsiaTheme="minorEastAsia"/>
+          <w:noProof/>
+        </w:rPr>
+      </w:pPr>
+      <w:hyperlink w:anchor="_Toc59998189" w:history="1">
+        <w:r>
+          <w:rPr>
+            <w:rStyle w:val="Hyperlink"/>
+            <w:noProof/>
+          </w:rPr>
+          <w:t>2.2.</w:t>
+        </w:r>
+        <w:r>
+          <w:rPr>
+            <w:rFonts w:eastAsiaTheme="minorEastAsia"/>
+            <w:noProof/>
+          </w:rPr>
+          <w:tab/>
+        </w:r>
+        <w:r>
+          <w:rPr>
+            <w:rStyle w:val="Hyperlink"/>
+            <w:noProof/>
+          </w:rPr>
+          <w:t>Assessing Intelligence and Its Evolution</w:t>
+        </w:r>
+        <w:r>
+          <w:rPr>
+            <w:noProof/>
+            <w:webHidden/>
+          </w:rPr>
+          <w:tab/>
+        </w:r>
+        <w:r>
+          <w:rPr>
+            <w:noProof/>
+            <w:webHidden/>
+          </w:rPr>
+          <w:fldChar w:fldCharType="begin"/>
+        </w:r>
+        <w:r>
+          <w:rPr>
+            <w:noProof/>
+            <w:webHidden/>
+          </w:rPr>
+          <w:instrText xml:space="preserve"> PAGEREF _Toc59998189 \h </w:instrText>
+        </w:r>
+        <w:r>
+          <w:rPr>
+            <w:noProof/>
+            <w:webHidden/>
+          </w:rPr>
+        </w:r>
+        <w:r>
+          <w:rPr>
+            <w:noProof/>
+            <w:webHidden/>
+          </w:rPr>
+          <w:fldChar w:fldCharType="separate"/>
+        </w:r>
+        <w:r>
+          <w:rPr>
+            <w:noProof/>
+            <w:webHidden/>
+          </w:rPr>
+          <w:t>3</w:t>
+        </w:r>
+        <w:r>
+          <w:rPr>
+            <w:noProof/>
+            <w:webHidden/>
+          </w:rPr>
+          <w:fldChar w:fldCharType="end"/>
+        </w:r>
+      </w:hyperlink>
+    </w:p>
+    <w:p>
+      <w:pPr>
+        <w:pStyle w:val="TOC2"/>
+        <w:tabs>
+          <w:tab w:val="left" w:pos="880"/>
+          <w:tab w:val="right" w:leader="dot" w:pos="9350"/>
+        </w:tabs>
+        <w:rPr>
+          <w:rFonts w:eastAsiaTheme="minorEastAsia"/>
+          <w:noProof/>
+        </w:rPr>
+      </w:pPr>
+      <w:hyperlink w:anchor="_Toc59998190" w:history="1">
+        <w:r>
+          <w:rPr>
+            <w:rStyle w:val="Hyperlink"/>
+            <w:noProof/>
+          </w:rPr>
+          <w:t>2.3.</w:t>
+        </w:r>
+        <w:r>
+          <w:rPr>
+            <w:rFonts w:eastAsiaTheme="minorEastAsia"/>
+            <w:noProof/>
+          </w:rPr>
+          <w:tab/>
+        </w:r>
+        <w:r>
+          <w:rPr>
+            <w:rStyle w:val="Hyperlink"/>
+            <w:noProof/>
+          </w:rPr>
+          <w:t>Difference between Human and Non-human Intelligence</w:t>
+        </w:r>
+        <w:r>
+          <w:rPr>
+            <w:noProof/>
+            <w:webHidden/>
+          </w:rPr>
+          <w:tab/>
+        </w:r>
+        <w:r>
+          <w:rPr>
+            <w:noProof/>
+            <w:webHidden/>
+          </w:rPr>
+          <w:fldChar w:fldCharType="begin"/>
+        </w:r>
+        <w:r>
+          <w:rPr>
+            <w:noProof/>
+            <w:webHidden/>
+          </w:rPr>
+          <w:instrText xml:space="preserve"> PAGEREF _Toc59998190 \h </w:instrText>
+        </w:r>
+        <w:r>
+          <w:rPr>
+            <w:noProof/>
+            <w:webHidden/>
+          </w:rPr>
+        </w:r>
+        <w:r>
+          <w:rPr>
+            <w:noProof/>
+            <w:webHidden/>
+          </w:rPr>
+          <w:fldChar w:fldCharType="separate"/>
+        </w:r>
+        <w:r>
+          <w:rPr>
+            <w:noProof/>
+            <w:webHidden/>
+          </w:rPr>
+          <w:t>3</w:t>
+        </w:r>
+        <w:r>
+          <w:rPr>
+            <w:noProof/>
+            <w:webHidden/>
+          </w:rPr>
+          <w:fldChar w:fldCharType="end"/>
+        </w:r>
+      </w:hyperlink>
+    </w:p>
+    <w:p>
+      <w:pPr>
+        <w:pStyle w:val="TOC2"/>
+        <w:tabs>
+          <w:tab w:val="left" w:pos="880"/>
+          <w:tab w:val="right" w:leader="dot" w:pos="9350"/>
+        </w:tabs>
+        <w:rPr>
+          <w:rFonts w:eastAsiaTheme="minorEastAsia"/>
+          <w:noProof/>
+        </w:rPr>
+      </w:pPr>
+      <w:hyperlink w:anchor="_Toc59998191" w:history="1">
+        <w:r>
+          <w:rPr>
+            <w:rStyle w:val="Hyperlink"/>
+            <w:noProof/>
+          </w:rPr>
+          <w:t>2.4.</w:t>
+        </w:r>
+        <w:r>
+          <w:rPr>
+            <w:rFonts w:eastAsiaTheme="minorEastAsia"/>
+            <w:noProof/>
+          </w:rPr>
+          <w:tab/>
+        </w:r>
+        <w:r>
+          <w:rPr>
+            <w:rStyle w:val="Hyperlink"/>
+            <w:noProof/>
+          </w:rPr>
+          <w:t>Early Human and Modern Human Intelligence</w:t>
+        </w:r>
+        <w:r>
+          <w:rPr>
+            <w:noProof/>
+            <w:webHidden/>
+          </w:rPr>
+          <w:tab/>
+        </w:r>
+        <w:r>
+          <w:rPr>
+            <w:noProof/>
+            <w:webHidden/>
+          </w:rPr>
+          <w:fldChar w:fldCharType="begin"/>
+        </w:r>
+        <w:r>
+          <w:rPr>
+            <w:noProof/>
+            <w:webHidden/>
+          </w:rPr>
+          <w:instrText xml:space="preserve"> PAGEREF _Toc59998191 \h </w:instrText>
         </w:r>
         <w:r>
           <w:rPr>
@@ -695,7 +1031,7 @@
           <w:noProof/>
         </w:rPr>
       </w:pPr>
-      <w:hyperlink w:anchor="_Toc59976345" w:history="1">
+      <w:hyperlink w:anchor="_Toc59998192" w:history="1">
         <w:r>
           <w:rPr>
             <w:rStyle w:val="Hyperlink"/>
@@ -736,7 +1072,7 @@
             <w:noProof/>
             <w:webHidden/>
           </w:rPr>
-          <w:instrText xml:space="preserve"> PAGEREF _Toc59976345 \h </w:instrText>
+          <w:instrText xml:space="preserve"> PAGEREF _Toc59998192 \h </w:instrText>
         </w:r>
         <w:r>
           <w:rPr>
@@ -756,7 +1092,7 @@
             <w:noProof/>
             <w:webHidden/>
           </w:rPr>
-          <w:t>3</w:t>
+          <w:t>4</w:t>
         </w:r>
         <w:r>
           <w:rPr>
@@ -779,7 +1115,7 @@
           <w:noProof/>
         </w:rPr>
       </w:pPr>
-      <w:hyperlink w:anchor="_Toc59976346" w:history="1">
+      <w:hyperlink w:anchor="_Toc59998193" w:history="1">
         <w:r>
           <w:rPr>
             <w:rStyle w:val="Hyperlink"/>
@@ -820,7 +1156,7 @@
             <w:noProof/>
             <w:webHidden/>
           </w:rPr>
-          <w:instrText xml:space="preserve"> PAGEREF _Toc59976346 \h </w:instrText>
+          <w:instrText xml:space="preserve"> PAGEREF _Toc59998193 \h </w:instrText>
         </w:r>
         <w:r>
           <w:rPr>
@@ -840,7 +1176,7 @@
             <w:noProof/>
             <w:webHidden/>
           </w:rPr>
-          <w:t>3</w:t>
+          <w:t>4</w:t>
         </w:r>
         <w:r>
           <w:rPr>
@@ -863,7 +1199,7 @@
           <w:noProof/>
         </w:rPr>
       </w:pPr>
-      <w:hyperlink w:anchor="_Toc59976347" w:history="1">
+      <w:hyperlink w:anchor="_Toc59998194" w:history="1">
         <w:r>
           <w:rPr>
             <w:rStyle w:val="Hyperlink"/>
@@ -904,7 +1240,7 @@
             <w:noProof/>
             <w:webHidden/>
           </w:rPr>
-          <w:instrText xml:space="preserve"> PAGEREF _Toc59976347 \h </w:instrText>
+          <w:instrText xml:space="preserve"> PAGEREF _Toc59998194 \h </w:instrText>
         </w:r>
         <w:r>
           <w:rPr>
@@ -924,7 +1260,7 @@
             <w:noProof/>
             <w:webHidden/>
           </w:rPr>
-          <w:t>4</w:t>
+          <w:t>5</w:t>
         </w:r>
         <w:r>
           <w:rPr>
@@ -947,7 +1283,7 @@
           <w:noProof/>
         </w:rPr>
       </w:pPr>
-      <w:hyperlink w:anchor="_Toc59976348" w:history="1">
+      <w:hyperlink w:anchor="_Toc59998195" w:history="1">
         <w:r>
           <w:rPr>
             <w:rStyle w:val="Hyperlink"/>
@@ -988,7 +1324,7 @@
             <w:noProof/>
             <w:webHidden/>
           </w:rPr>
-          <w:instrText xml:space="preserve"> PAGEREF _Toc59976348 \h </w:instrText>
+          <w:instrText xml:space="preserve"> PAGEREF _Toc59998195 \h </w:instrText>
         </w:r>
         <w:r>
           <w:rPr>
@@ -1008,7 +1344,7 @@
             <w:noProof/>
             <w:webHidden/>
           </w:rPr>
-          <w:t>4</w:t>
+          <w:t>5</w:t>
         </w:r>
         <w:r>
           <w:rPr>
@@ -1031,7 +1367,7 @@
           <w:noProof/>
         </w:rPr>
       </w:pPr>
-      <w:hyperlink w:anchor="_Toc59976349" w:history="1">
+      <w:hyperlink w:anchor="_Toc59998196" w:history="1">
         <w:r>
           <w:rPr>
             <w:rStyle w:val="Hyperlink"/>
@@ -1072,7 +1408,7 @@
             <w:noProof/>
             <w:webHidden/>
           </w:rPr>
-          <w:instrText xml:space="preserve"> PAGEREF _Toc59976349 \h </w:instrText>
+          <w:instrText xml:space="preserve"> PAGEREF _Toc59998196 \h </w:instrText>
         </w:r>
         <w:r>
           <w:rPr>
@@ -1092,7 +1428,7 @@
             <w:noProof/>
             <w:webHidden/>
           </w:rPr>
-          <w:t>4</w:t>
+          <w:t>5</w:t>
         </w:r>
         <w:r>
           <w:rPr>
@@ -1115,7 +1451,7 @@
           <w:noProof/>
         </w:rPr>
       </w:pPr>
-      <w:hyperlink w:anchor="_Toc59976350" w:history="1">
+      <w:hyperlink w:anchor="_Toc59998197" w:history="1">
         <w:r>
           <w:rPr>
             <w:rStyle w:val="Hyperlink"/>
@@ -1156,7 +1492,7 @@
             <w:noProof/>
             <w:webHidden/>
           </w:rPr>
-          <w:instrText xml:space="preserve"> PAGEREF _Toc59976350 \h </w:instrText>
+          <w:instrText xml:space="preserve"> PAGEREF _Toc59998197 \h </w:instrText>
         </w:r>
         <w:r>
           <w:rPr>
@@ -1176,7 +1512,7 @@
             <w:noProof/>
             <w:webHidden/>
           </w:rPr>
-          <w:t>4</w:t>
+          <w:t>5</w:t>
         </w:r>
         <w:r>
           <w:rPr>
@@ -1199,7 +1535,7 @@
           <w:noProof/>
         </w:rPr>
       </w:pPr>
-      <w:hyperlink w:anchor="_Toc59976351" w:history="1">
+      <w:hyperlink w:anchor="_Toc59998198" w:history="1">
         <w:r>
           <w:rPr>
             <w:rStyle w:val="Hyperlink"/>
@@ -1240,7 +1576,7 @@
             <w:noProof/>
             <w:webHidden/>
           </w:rPr>
-          <w:instrText xml:space="preserve"> PAGEREF _Toc59976351 \h </w:instrText>
+          <w:instrText xml:space="preserve"> PAGEREF _Toc59998198 \h </w:instrText>
         </w:r>
         <w:r>
           <w:rPr>
@@ -1260,7 +1596,7 @@
             <w:noProof/>
             <w:webHidden/>
           </w:rPr>
-          <w:t>5</w:t>
+          <w:t>6</w:t>
         </w:r>
         <w:r>
           <w:rPr>
@@ -1283,7 +1619,7 @@
           <w:noProof/>
         </w:rPr>
       </w:pPr>
-      <w:hyperlink w:anchor="_Toc59976352" w:history="1">
+      <w:hyperlink w:anchor="_Toc59998199" w:history="1">
         <w:r>
           <w:rPr>
             <w:rStyle w:val="Hyperlink"/>
@@ -1324,7 +1660,7 @@
             <w:noProof/>
             <w:webHidden/>
           </w:rPr>
-          <w:instrText xml:space="preserve"> PAGEREF _Toc59976352 \h </w:instrText>
+          <w:instrText xml:space="preserve"> PAGEREF _Toc59998199 \h </w:instrText>
         </w:r>
         <w:r>
           <w:rPr>
@@ -1344,7 +1680,7 @@
             <w:noProof/>
             <w:webHidden/>
           </w:rPr>
-          <w:t>5</w:t>
+          <w:t>6</w:t>
         </w:r>
         <w:r>
           <w:rPr>
@@ -1367,7 +1703,7 @@
           <w:noProof/>
         </w:rPr>
       </w:pPr>
-      <w:hyperlink w:anchor="_Toc59976353" w:history="1">
+      <w:hyperlink w:anchor="_Toc59998200" w:history="1">
         <w:r>
           <w:rPr>
             <w:rStyle w:val="Hyperlink"/>
@@ -1408,7 +1744,7 @@
             <w:noProof/>
             <w:webHidden/>
           </w:rPr>
-          <w:instrText xml:space="preserve"> PAGEREF _Toc59976353 \h </w:instrText>
+          <w:instrText xml:space="preserve"> PAGEREF _Toc59998200 \h </w:instrText>
         </w:r>
         <w:r>
           <w:rPr>
@@ -1428,7 +1764,7 @@
             <w:noProof/>
             <w:webHidden/>
           </w:rPr>
-          <w:t>5</w:t>
+          <w:t>6</w:t>
         </w:r>
         <w:r>
           <w:rPr>
@@ -1451,7 +1787,7 @@
           <w:noProof/>
         </w:rPr>
       </w:pPr>
-      <w:hyperlink w:anchor="_Toc59976354" w:history="1">
+      <w:hyperlink w:anchor="_Toc59998201" w:history="1">
         <w:r>
           <w:rPr>
             <w:rStyle w:val="Hyperlink"/>
@@ -1492,7 +1828,7 @@
             <w:noProof/>
             <w:webHidden/>
           </w:rPr>
-          <w:instrText xml:space="preserve"> PAGEREF _Toc59976354 \h </w:instrText>
+          <w:instrText xml:space="preserve"> PAGEREF _Toc59998201 \h </w:instrText>
         </w:r>
         <w:r>
           <w:rPr>
@@ -1512,7 +1848,7 @@
             <w:noProof/>
             <w:webHidden/>
           </w:rPr>
-          <w:t>5</w:t>
+          <w:t>6</w:t>
         </w:r>
         <w:r>
           <w:rPr>
@@ -1535,7 +1871,7 @@
           <w:noProof/>
         </w:rPr>
       </w:pPr>
-      <w:hyperlink w:anchor="_Toc59976355" w:history="1">
+      <w:hyperlink w:anchor="_Toc59998202" w:history="1">
         <w:r>
           <w:rPr>
             <w:rStyle w:val="Hyperlink"/>
@@ -1576,7 +1912,7 @@
             <w:noProof/>
             <w:webHidden/>
           </w:rPr>
-          <w:instrText xml:space="preserve"> PAGEREF _Toc59976355 \h </w:instrText>
+          <w:instrText xml:space="preserve"> PAGEREF _Toc59998202 \h </w:instrText>
         </w:r>
         <w:r>
           <w:rPr>
@@ -1596,7 +1932,7 @@
             <w:noProof/>
             <w:webHidden/>
           </w:rPr>
-          <w:t>5</w:t>
+          <w:t>6</w:t>
         </w:r>
         <w:r>
           <w:rPr>
@@ -1619,7 +1955,7 @@
           <w:noProof/>
         </w:rPr>
       </w:pPr>
-      <w:hyperlink w:anchor="_Toc59976356" w:history="1">
+      <w:hyperlink w:anchor="_Toc59998203" w:history="1">
         <w:r>
           <w:rPr>
             <w:rStyle w:val="Hyperlink"/>
@@ -1660,7 +1996,7 @@
             <w:noProof/>
             <w:webHidden/>
           </w:rPr>
-          <w:instrText xml:space="preserve"> PAGEREF _Toc59976356 \h </w:instrText>
+          <w:instrText xml:space="preserve"> PAGEREF _Toc59998203 \h </w:instrText>
         </w:r>
         <w:r>
           <w:rPr>
@@ -1680,7 +2016,7 @@
             <w:noProof/>
             <w:webHidden/>
           </w:rPr>
-          <w:t>6</w:t>
+          <w:t>7</w:t>
         </w:r>
         <w:r>
           <w:rPr>
@@ -1703,7 +2039,7 @@
           <w:noProof/>
         </w:rPr>
       </w:pPr>
-      <w:hyperlink w:anchor="_Toc59976357" w:history="1">
+      <w:hyperlink w:anchor="_Toc59998204" w:history="1">
         <w:r>
           <w:rPr>
             <w:rStyle w:val="Hyperlink"/>
@@ -1744,7 +2080,7 @@
             <w:noProof/>
             <w:webHidden/>
           </w:rPr>
-          <w:instrText xml:space="preserve"> PAGEREF _Toc59976357 \h </w:instrText>
+          <w:instrText xml:space="preserve"> PAGEREF _Toc59998204 \h </w:instrText>
         </w:r>
         <w:r>
           <w:rPr>
@@ -1764,7 +2100,7 @@
             <w:noProof/>
             <w:webHidden/>
           </w:rPr>
-          <w:t>6</w:t>
+          <w:t>7</w:t>
         </w:r>
         <w:r>
           <w:rPr>
@@ -1787,7 +2123,7 @@
           <w:noProof/>
         </w:rPr>
       </w:pPr>
-      <w:hyperlink w:anchor="_Toc59976358" w:history="1">
+      <w:hyperlink w:anchor="_Toc59998205" w:history="1">
         <w:r>
           <w:rPr>
             <w:rStyle w:val="Hyperlink"/>
@@ -1828,7 +2164,7 @@
             <w:noProof/>
             <w:webHidden/>
           </w:rPr>
-          <w:instrText xml:space="preserve"> PAGEREF _Toc59976358 \h </w:instrText>
+          <w:instrText xml:space="preserve"> PAGEREF _Toc59998205 \h </w:instrText>
         </w:r>
         <w:r>
           <w:rPr>
@@ -1848,7 +2184,7 @@
             <w:noProof/>
             <w:webHidden/>
           </w:rPr>
-          <w:t>6</w:t>
+          <w:t>7</w:t>
         </w:r>
         <w:r>
           <w:rPr>
@@ -1871,7 +2207,7 @@
           <w:noProof/>
         </w:rPr>
       </w:pPr>
-      <w:hyperlink w:anchor="_Toc59976359" w:history="1">
+      <w:hyperlink w:anchor="_Toc59998206" w:history="1">
         <w:r>
           <w:rPr>
             <w:rStyle w:val="Hyperlink"/>
@@ -1912,7 +2248,7 @@
             <w:noProof/>
             <w:webHidden/>
           </w:rPr>
-          <w:instrText xml:space="preserve"> PAGEREF _Toc59976359 \h </w:instrText>
+          <w:instrText xml:space="preserve"> PAGEREF _Toc59998206 \h </w:instrText>
         </w:r>
         <w:r>
           <w:rPr>
@@ -1932,7 +2268,7 @@
             <w:noProof/>
             <w:webHidden/>
           </w:rPr>
-          <w:t>7</w:t>
+          <w:t>8</w:t>
         </w:r>
         <w:r>
           <w:rPr>
@@ -1955,7 +2291,7 @@
           <w:noProof/>
         </w:rPr>
       </w:pPr>
-      <w:hyperlink w:anchor="_Toc59976360" w:history="1">
+      <w:hyperlink w:anchor="_Toc59998207" w:history="1">
         <w:r>
           <w:rPr>
             <w:rStyle w:val="Hyperlink"/>
@@ -1996,7 +2332,7 @@
             <w:noProof/>
             <w:webHidden/>
           </w:rPr>
-          <w:instrText xml:space="preserve"> PAGEREF _Toc59976360 \h </w:instrText>
+          <w:instrText xml:space="preserve"> PAGEREF _Toc59998207 \h </w:instrText>
         </w:r>
         <w:r>
           <w:rPr>
@@ -2016,7 +2352,7 @@
             <w:noProof/>
             <w:webHidden/>
           </w:rPr>
-          <w:t>7</w:t>
+          <w:t>8</w:t>
         </w:r>
         <w:r>
           <w:rPr>
@@ -2039,7 +2375,7 @@
           <w:noProof/>
         </w:rPr>
       </w:pPr>
-      <w:hyperlink w:anchor="_Toc59976361" w:history="1">
+      <w:hyperlink w:anchor="_Toc59998208" w:history="1">
         <w:r>
           <w:rPr>
             <w:rStyle w:val="Hyperlink"/>
@@ -2080,7 +2416,7 @@
             <w:noProof/>
             <w:webHidden/>
           </w:rPr>
-          <w:instrText xml:space="preserve"> PAGEREF _Toc59976361 \h </w:instrText>
+          <w:instrText xml:space="preserve"> PAGEREF _Toc59998208 \h </w:instrText>
         </w:r>
         <w:r>
           <w:rPr>
@@ -2100,7 +2436,7 @@
             <w:noProof/>
             <w:webHidden/>
           </w:rPr>
-          <w:t>8</w:t>
+          <w:t>9</w:t>
         </w:r>
         <w:r>
           <w:rPr>
@@ -2123,7 +2459,7 @@
           <w:noProof/>
         </w:rPr>
       </w:pPr>
-      <w:hyperlink w:anchor="_Toc59976362" w:history="1">
+      <w:hyperlink w:anchor="_Toc59998209" w:history="1">
         <w:r>
           <w:rPr>
             <w:rStyle w:val="Hyperlink"/>
@@ -2164,7 +2500,7 @@
             <w:noProof/>
             <w:webHidden/>
           </w:rPr>
-          <w:instrText xml:space="preserve"> PAGEREF _Toc59976362 \h </w:instrText>
+          <w:instrText xml:space="preserve"> PAGEREF _Toc59998209 \h </w:instrText>
         </w:r>
         <w:r>
           <w:rPr>
@@ -2184,7 +2520,7 @@
             <w:noProof/>
             <w:webHidden/>
           </w:rPr>
-          <w:t>8</w:t>
+          <w:t>9</w:t>
         </w:r>
         <w:r>
           <w:rPr>
@@ -2207,7 +2543,7 @@
           <w:noProof/>
         </w:rPr>
       </w:pPr>
-      <w:hyperlink w:anchor="_Toc59976363" w:history="1">
+      <w:hyperlink w:anchor="_Toc59998210" w:history="1">
         <w:r>
           <w:rPr>
             <w:rStyle w:val="Hyperlink"/>
@@ -2248,7 +2584,7 @@
             <w:noProof/>
             <w:webHidden/>
           </w:rPr>
-          <w:instrText xml:space="preserve"> PAGEREF _Toc59976363 \h </w:instrText>
+          <w:instrText xml:space="preserve"> PAGEREF _Toc59998210 \h </w:instrText>
         </w:r>
         <w:r>
           <w:rPr>
@@ -2268,7 +2604,7 @@
             <w:noProof/>
             <w:webHidden/>
           </w:rPr>
-          <w:t>8</w:t>
+          <w:t>9</w:t>
         </w:r>
         <w:r>
           <w:rPr>
@@ -2291,7 +2627,7 @@
           <w:noProof/>
         </w:rPr>
       </w:pPr>
-      <w:hyperlink w:anchor="_Toc59976364" w:history="1">
+      <w:hyperlink w:anchor="_Toc59998211" w:history="1">
         <w:r>
           <w:rPr>
             <w:rStyle w:val="Hyperlink"/>
@@ -2332,7 +2668,7 @@
             <w:noProof/>
             <w:webHidden/>
           </w:rPr>
-          <w:instrText xml:space="preserve"> PAGEREF _Toc59976364 \h </w:instrText>
+          <w:instrText xml:space="preserve"> PAGEREF _Toc59998211 \h </w:instrText>
         </w:r>
         <w:r>
           <w:rPr>
@@ -2352,7 +2688,7 @@
             <w:noProof/>
             <w:webHidden/>
           </w:rPr>
-          <w:t>8</w:t>
+          <w:t>9</w:t>
         </w:r>
         <w:r>
           <w:rPr>
@@ -2375,7 +2711,7 @@
           <w:noProof/>
         </w:rPr>
       </w:pPr>
-      <w:hyperlink w:anchor="_Toc59976365" w:history="1">
+      <w:hyperlink w:anchor="_Toc59998212" w:history="1">
         <w:r>
           <w:rPr>
             <w:rStyle w:val="Hyperlink"/>
@@ -2416,7 +2752,7 @@
             <w:noProof/>
             <w:webHidden/>
           </w:rPr>
-          <w:instrText xml:space="preserve"> PAGEREF _Toc59976365 \h </w:instrText>
+          <w:instrText xml:space="preserve"> PAGEREF _Toc59998212 \h </w:instrText>
         </w:r>
         <w:r>
           <w:rPr>
@@ -2436,7 +2772,7 @@
             <w:noProof/>
             <w:webHidden/>
           </w:rPr>
-          <w:t>8</w:t>
+          <w:t>9</w:t>
         </w:r>
         <w:r>
           <w:rPr>
@@ -2459,7 +2795,7 @@
           <w:noProof/>
         </w:rPr>
       </w:pPr>
-      <w:hyperlink w:anchor="_Toc59976366" w:history="1">
+      <w:hyperlink w:anchor="_Toc59998213" w:history="1">
         <w:r>
           <w:rPr>
             <w:rStyle w:val="Hyperlink"/>
@@ -2500,7 +2836,7 @@
             <w:noProof/>
             <w:webHidden/>
           </w:rPr>
-          <w:instrText xml:space="preserve"> PAGEREF _Toc59976366 \h </w:instrText>
+          <w:instrText xml:space="preserve"> PAGEREF _Toc59998213 \h </w:instrText>
         </w:r>
         <w:r>
           <w:rPr>
@@ -2520,7 +2856,7 @@
             <w:noProof/>
             <w:webHidden/>
           </w:rPr>
-          <w:t>9</w:t>
+          <w:t>10</w:t>
         </w:r>
         <w:r>
           <w:rPr>
@@ -2543,7 +2879,7 @@
           <w:noProof/>
         </w:rPr>
       </w:pPr>
-      <w:hyperlink w:anchor="_Toc59976367" w:history="1">
+      <w:hyperlink w:anchor="_Toc59998214" w:history="1">
         <w:r>
           <w:rPr>
             <w:rStyle w:val="Hyperlink"/>
@@ -2584,7 +2920,7 @@
             <w:noProof/>
             <w:webHidden/>
           </w:rPr>
-          <w:instrText xml:space="preserve"> PAGEREF _Toc59976367 \h </w:instrText>
+          <w:instrText xml:space="preserve"> PAGEREF _Toc59998214 \h </w:instrText>
         </w:r>
         <w:r>
           <w:rPr>
@@ -2604,7 +2940,7 @@
             <w:noProof/>
             <w:webHidden/>
           </w:rPr>
-          <w:t>9</w:t>
+          <w:t>10</w:t>
         </w:r>
         <w:r>
           <w:rPr>
@@ -2627,7 +2963,7 @@
           <w:noProof/>
         </w:rPr>
       </w:pPr>
-      <w:hyperlink w:anchor="_Toc59976368" w:history="1">
+      <w:hyperlink w:anchor="_Toc59998215" w:history="1">
         <w:r>
           <w:rPr>
             <w:rStyle w:val="Hyperlink"/>
@@ -2668,7 +3004,7 @@
             <w:noProof/>
             <w:webHidden/>
           </w:rPr>
-          <w:instrText xml:space="preserve"> PAGEREF _Toc59976368 \h </w:instrText>
+          <w:instrText xml:space="preserve"> PAGEREF _Toc59998215 \h </w:instrText>
         </w:r>
         <w:r>
           <w:rPr>
@@ -2688,7 +3024,7 @@
             <w:noProof/>
             <w:webHidden/>
           </w:rPr>
-          <w:t>9</w:t>
+          <w:t>10</w:t>
         </w:r>
         <w:r>
           <w:rPr>
@@ -2711,7 +3047,7 @@
           <w:noProof/>
         </w:rPr>
       </w:pPr>
-      <w:hyperlink w:anchor="_Toc59976369" w:history="1">
+      <w:hyperlink w:anchor="_Toc59998216" w:history="1">
         <w:r>
           <w:rPr>
             <w:rStyle w:val="Hyperlink"/>
@@ -2752,7 +3088,7 @@
             <w:noProof/>
             <w:webHidden/>
           </w:rPr>
-          <w:instrText xml:space="preserve"> PAGEREF _Toc59976369 \h </w:instrText>
+          <w:instrText xml:space="preserve"> PAGEREF _Toc59998216 \h </w:instrText>
         </w:r>
         <w:r>
           <w:rPr>
@@ -2772,7 +3108,7 @@
             <w:noProof/>
             <w:webHidden/>
           </w:rPr>
-          <w:t>9</w:t>
+          <w:t>10</w:t>
         </w:r>
         <w:r>
           <w:rPr>
@@ -2795,7 +3131,7 @@
           <w:noProof/>
         </w:rPr>
       </w:pPr>
-      <w:hyperlink w:anchor="_Toc59976370" w:history="1">
+      <w:hyperlink w:anchor="_Toc59998217" w:history="1">
         <w:r>
           <w:rPr>
             <w:rStyle w:val="Hyperlink"/>
@@ -2836,7 +3172,7 @@
             <w:noProof/>
             <w:webHidden/>
           </w:rPr>
-          <w:instrText xml:space="preserve"> PAGEREF _Toc59976370 \h </w:instrText>
+          <w:instrText xml:space="preserve"> PAGEREF _Toc59998217 \h </w:instrText>
         </w:r>
         <w:r>
           <w:rPr>
@@ -2856,7 +3192,7 @@
             <w:noProof/>
             <w:webHidden/>
           </w:rPr>
-          <w:t>10</w:t>
+          <w:t>11</w:t>
         </w:r>
         <w:r>
           <w:rPr>
@@ -2879,7 +3215,7 @@
           <w:noProof/>
         </w:rPr>
       </w:pPr>
-      <w:hyperlink w:anchor="_Toc59976371" w:history="1">
+      <w:hyperlink w:anchor="_Toc59998218" w:history="1">
         <w:r>
           <w:rPr>
             <w:rStyle w:val="Hyperlink"/>
@@ -2920,7 +3256,7 @@
             <w:noProof/>
             <w:webHidden/>
           </w:rPr>
-          <w:instrText xml:space="preserve"> PAGEREF _Toc59976371 \h </w:instrText>
+          <w:instrText xml:space="preserve"> PAGEREF _Toc59998218 \h </w:instrText>
         </w:r>
         <w:r>
           <w:rPr>
@@ -2940,7 +3276,7 @@
             <w:noProof/>
             <w:webHidden/>
           </w:rPr>
-          <w:t>10</w:t>
+          <w:t>11</w:t>
         </w:r>
         <w:r>
           <w:rPr>
@@ -2963,7 +3299,7 @@
           <w:noProof/>
         </w:rPr>
       </w:pPr>
-      <w:hyperlink w:anchor="_Toc59976372" w:history="1">
+      <w:hyperlink w:anchor="_Toc59998219" w:history="1">
         <w:r>
           <w:rPr>
             <w:rStyle w:val="Hyperlink"/>
@@ -3004,7 +3340,7 @@
             <w:noProof/>
             <w:webHidden/>
           </w:rPr>
-          <w:instrText xml:space="preserve"> PAGEREF _Toc59976372 \h </w:instrText>
+          <w:instrText xml:space="preserve"> PAGEREF _Toc59998219 \h </w:instrText>
         </w:r>
         <w:r>
           <w:rPr>
@@ -3024,7 +3360,7 @@
             <w:noProof/>
             <w:webHidden/>
           </w:rPr>
-          <w:t>11</w:t>
+          <w:t>12</w:t>
         </w:r>
         <w:r>
           <w:rPr>
@@ -3047,7 +3383,7 @@
           <w:noProof/>
         </w:rPr>
       </w:pPr>
-      <w:hyperlink w:anchor="_Toc59976373" w:history="1">
+      <w:hyperlink w:anchor="_Toc59998220" w:history="1">
         <w:r>
           <w:rPr>
             <w:rStyle w:val="Hyperlink"/>
@@ -3088,7 +3424,7 @@
             <w:noProof/>
             <w:webHidden/>
           </w:rPr>
-          <w:instrText xml:space="preserve"> PAGEREF _Toc59976373 \h </w:instrText>
+          <w:instrText xml:space="preserve"> PAGEREF _Toc59998220 \h </w:instrText>
         </w:r>
         <w:r>
           <w:rPr>
@@ -3108,7 +3444,7 @@
             <w:noProof/>
             <w:webHidden/>
           </w:rPr>
-          <w:t>11</w:t>
+          <w:t>12</w:t>
         </w:r>
         <w:r>
           <w:rPr>
@@ -3131,7 +3467,7 @@
           <w:noProof/>
         </w:rPr>
       </w:pPr>
-      <w:hyperlink w:anchor="_Toc59976374" w:history="1">
+      <w:hyperlink w:anchor="_Toc59998221" w:history="1">
         <w:r>
           <w:rPr>
             <w:rStyle w:val="Hyperlink"/>
@@ -3172,7 +3508,7 @@
             <w:noProof/>
             <w:webHidden/>
           </w:rPr>
-          <w:instrText xml:space="preserve"> PAGEREF _Toc59976374 \h </w:instrText>
+          <w:instrText xml:space="preserve"> PAGEREF _Toc59998221 \h </w:instrText>
         </w:r>
         <w:r>
           <w:rPr>
@@ -3192,7 +3528,7 @@
             <w:noProof/>
             <w:webHidden/>
           </w:rPr>
-          <w:t>11</w:t>
+          <w:t>12</w:t>
         </w:r>
         <w:r>
           <w:rPr>
@@ -3215,7 +3551,6 @@
           <w:sz w:val="24"/>
           <w:szCs w:val="24"/>
         </w:rPr>
-        <w:lastRenderedPageBreak/>
         <w:fldChar w:fldCharType="end"/>
       </w:r>
     </w:p>
@@ -3227,11 +3562,13 @@
           <w:numId w:val="1"/>
         </w:numPr>
       </w:pPr>
-      <w:bookmarkStart w:id="0" w:name="_Toc59976343"/>
+      <w:bookmarkStart w:id="0" w:name="_Toc59998186"/>
       <w:r>
         <w:t>Learning Capacity</w:t>
       </w:r>
+      <w:bookmarkStart w:id="1" w:name="_GoBack"/>
       <w:bookmarkEnd w:id="0"/>
+      <w:bookmarkEnd w:id="1"/>
     </w:p>
     <w:p>
       <w:pPr>
@@ -3241,11 +3578,260 @@
           <w:numId w:val="1"/>
         </w:numPr>
       </w:pPr>
-      <w:bookmarkStart w:id="1" w:name="_Toc59976344"/>
+      <w:bookmarkStart w:id="2" w:name="_Toc59998187"/>
       <w:r>
         <w:t>Theories of Learning</w:t>
       </w:r>
-      <w:bookmarkEnd w:id="1"/>
+      <w:bookmarkEnd w:id="2"/>
+    </w:p>
+    <w:p>
+      <w:pPr>
+        <w:pStyle w:val="Heading2"/>
+        <w:numPr>
+          <w:ilvl w:val="1"/>
+          <w:numId w:val="1"/>
+        </w:numPr>
+        <w:rPr>
+          <w:color w:val="2A6099"/>
+        </w:rPr>
+      </w:pPr>
+      <w:bookmarkStart w:id="3" w:name="_Toc59998188"/>
+      <w:r>
+        <w:rPr>
+          <w:color w:val="2A6099"/>
+        </w:rPr>
+        <w:t>Evolution of Human Intelligence</w:t>
+      </w:r>
+      <w:bookmarkEnd w:id="3"/>
+    </w:p>
+    <w:p>
+      <w:pPr>
+        <w:ind w:left="360"/>
+        <w:jc w:val="both"/>
+      </w:pPr>
+      <w:r>
+        <w:rPr>
+          <w:sz w:val="24"/>
+          <w:szCs w:val="24"/>
+        </w:rPr>
+        <w:t xml:space="preserve">Human intelligence and language go far beyond science, mathematics, biological needs, abstract ideas of human and imaginary thoughts of human species. Many things in the world such as how dark turns into light. Human intelligence arose thoughts and maintain balance between trust and doubt. But this conflict lies at the heart of the scientific method. Many scientists try to understand how the universe really works. </w:t>
+      </w:r>
+      <w:proofErr w:type="gramStart"/>
+      <w:r>
+        <w:rPr>
+          <w:sz w:val="24"/>
+          <w:szCs w:val="24"/>
+        </w:rPr>
+        <w:t>Actually, this</w:t>
+      </w:r>
+      <w:proofErr w:type="gramEnd"/>
+      <w:r>
+        <w:rPr>
+          <w:sz w:val="24"/>
+          <w:szCs w:val="24"/>
+        </w:rPr>
+        <w:t xml:space="preserve"> world push human to use their hidden intelligence. Only human species demanded this evolution because this is </w:t>
+      </w:r>
+      <w:proofErr w:type="gramStart"/>
+      <w:r>
+        <w:rPr>
+          <w:sz w:val="24"/>
+          <w:szCs w:val="24"/>
+        </w:rPr>
+        <w:t>particular adaption</w:t>
+      </w:r>
+      <w:proofErr w:type="gramEnd"/>
+      <w:r>
+        <w:rPr>
+          <w:sz w:val="24"/>
+          <w:szCs w:val="24"/>
+        </w:rPr>
+        <w:t xml:space="preserve"> for them.</w:t>
+      </w:r>
+    </w:p>
+    <w:p>
+      <w:pPr>
+        <w:pStyle w:val="Heading2"/>
+        <w:numPr>
+          <w:ilvl w:val="1"/>
+          <w:numId w:val="1"/>
+        </w:numPr>
+        <w:rPr>
+          <w:color w:val="2A6099"/>
+        </w:rPr>
+      </w:pPr>
+      <w:bookmarkStart w:id="4" w:name="_Toc59998189"/>
+      <w:r>
+        <w:rPr>
+          <w:color w:val="2A6099"/>
+        </w:rPr>
+        <w:t>Assessing Intelligence and Its Evolution</w:t>
+      </w:r>
+      <w:bookmarkEnd w:id="4"/>
+    </w:p>
+    <w:p>
+      <w:pPr>
+        <w:ind w:left="360"/>
+        <w:jc w:val="both"/>
+      </w:pPr>
+      <w:r>
+        <w:rPr>
+          <w:sz w:val="24"/>
+          <w:szCs w:val="24"/>
+        </w:rPr>
+        <w:t>Many methods are used to assess intelligence and its evolution such as behavioral measures (involves natural responses in laboratory), artificial measures (involves artificial tools) and neurological measures (involves the study of brain). These three pictures cover up the evolution. No living species are more closely related like dolphin and crows share some intellectual abilities with great apes and humans, but these abilities operate differently.</w:t>
+      </w:r>
+    </w:p>
+    <w:p>
+      <w:pPr>
+        <w:pStyle w:val="Heading2"/>
+        <w:numPr>
+          <w:ilvl w:val="1"/>
+          <w:numId w:val="1"/>
+        </w:numPr>
+        <w:rPr>
+          <w:color w:val="2A6099"/>
+        </w:rPr>
+      </w:pPr>
+      <w:bookmarkStart w:id="5" w:name="_Toc59998190"/>
+      <w:r>
+        <w:rPr>
+          <w:color w:val="2A6099"/>
+        </w:rPr>
+        <w:t>Difference between Human and Non-human Intelligence</w:t>
+      </w:r>
+      <w:bookmarkEnd w:id="5"/>
+    </w:p>
+    <w:p>
+      <w:pPr>
+        <w:ind w:left="360"/>
+        <w:jc w:val="both"/>
+      </w:pPr>
+      <w:r>
+        <w:rPr>
+          <w:sz w:val="24"/>
+          <w:szCs w:val="24"/>
+        </w:rPr>
+        <w:t>Intellectual of human is far from other species because human can think and make creative things and explore the hidden gems of the world. Human intelligence is distinguishing by their abstract thinking that how to solve problem or communicate with the people etc.</w:t>
+      </w:r>
+    </w:p>
+    <w:p>
+      <w:pPr>
+        <w:pStyle w:val="Heading2"/>
+        <w:numPr>
+          <w:ilvl w:val="1"/>
+          <w:numId w:val="1"/>
+        </w:numPr>
+        <w:rPr>
+          <w:color w:val="2A6099"/>
+        </w:rPr>
+      </w:pPr>
+      <w:bookmarkStart w:id="6" w:name="_Toc59998191"/>
+      <w:r>
+        <w:rPr>
+          <w:color w:val="2A6099"/>
+        </w:rPr>
+        <w:t>Early Human and Modern Human Intelligence</w:t>
+      </w:r>
+      <w:bookmarkEnd w:id="6"/>
+    </w:p>
+    <w:p>
+      <w:pPr>
+        <w:ind w:left="360"/>
+        <w:jc w:val="both"/>
+        <w:rPr>
+          <w:sz w:val="24"/>
+          <w:szCs w:val="24"/>
+        </w:rPr>
+      </w:pPr>
+      <w:r>
+        <w:rPr>
+          <w:sz w:val="24"/>
+          <w:szCs w:val="24"/>
+        </w:rPr>
+        <w:t>The thinking criteria of human is same from the beginning of life on the world but ways of thinking changes time to time.</w:t>
+      </w:r>
+    </w:p>
+    <w:p>
+      <w:pPr>
+        <w:ind w:left="360"/>
+        <w:jc w:val="center"/>
+        <w:rPr>
+          <w:sz w:val="24"/>
+          <w:szCs w:val="24"/>
+        </w:rPr>
+      </w:pPr>
+      <w:r>
+        <w:rPr>
+          <w:sz w:val="24"/>
+          <w:szCs w:val="24"/>
+        </w:rPr>
+        <w:t>“Necessity is the mother of invention”</w:t>
+      </w:r>
+    </w:p>
+    <w:p>
+      <w:pPr>
+        <w:ind w:left="360"/>
+        <w:jc w:val="both"/>
+        <w:rPr>
+          <w:sz w:val="24"/>
+          <w:szCs w:val="24"/>
+        </w:rPr>
+      </w:pPr>
+      <w:r>
+        <w:rPr>
+          <w:sz w:val="24"/>
+          <w:szCs w:val="24"/>
+        </w:rPr>
+        <w:t>Now modern human tries to understand and explore the conventions. This period is a revolution in behavioral modernity.</w:t>
+      </w:r>
+    </w:p>
+    <w:p>
+      <w:pPr>
+        <w:ind w:left="360"/>
+        <w:jc w:val="both"/>
+        <w:rPr>
+          <w:i/>
+          <w:iCs/>
+          <w:sz w:val="24"/>
+          <w:szCs w:val="24"/>
+          <w:u w:val="single"/>
+        </w:rPr>
+      </w:pPr>
+      <w:r>
+        <w:rPr>
+          <w:i/>
+          <w:iCs/>
+          <w:sz w:val="24"/>
+          <w:szCs w:val="24"/>
+          <w:u w:val="single"/>
+        </w:rPr>
+        <w:t>Verily God will not change the condition of men, till they change what is in themselves (13:11)</w:t>
+      </w:r>
+    </w:p>
+    <w:p>
+      <w:pPr>
+        <w:ind w:left="360"/>
+        <w:jc w:val="both"/>
+      </w:pPr>
+      <w:r>
+        <w:rPr>
+          <w:sz w:val="24"/>
+          <w:szCs w:val="24"/>
+        </w:rPr>
+        <w:lastRenderedPageBreak/>
+        <w:t>The human changes its life. If he does not take change about change then there will be no change in the world and then there is no difference between human and non-human. This human does not cease their needs but doing   work on this hidden</w:t>
+      </w:r>
+      <w:r>
+        <w:t xml:space="preserve"> </w:t>
+      </w:r>
+      <w:r>
+        <w:rPr>
+          <w:sz w:val="24"/>
+          <w:szCs w:val="24"/>
+        </w:rPr>
+        <w:t>precious world. Thinking and make creativity is in the nature of the human. Advance things happened in world because of Quran. Quran opens human’s eyes and make great fact on the whole universe. There is a no doubt this is a divine knowledge.</w:t>
+      </w:r>
     </w:p>
     <w:p>
       <w:pPr>
@@ -3255,11 +3841,11 @@
           <w:numId w:val="1"/>
         </w:numPr>
       </w:pPr>
-      <w:bookmarkStart w:id="2" w:name="_Toc59976345"/>
+      <w:bookmarkStart w:id="7" w:name="_Toc59998192"/>
       <w:r>
         <w:t>ANNs</w:t>
       </w:r>
-      <w:bookmarkEnd w:id="2"/>
+      <w:bookmarkEnd w:id="7"/>
     </w:p>
     <w:p>
       <w:pPr>
@@ -3282,11 +3868,11 @@
           <w:numId w:val="1"/>
         </w:numPr>
       </w:pPr>
-      <w:bookmarkStart w:id="3" w:name="_Toc59976346"/>
+      <w:bookmarkStart w:id="8" w:name="_Toc59998193"/>
       <w:r>
         <w:t>What is ANN?</w:t>
       </w:r>
-      <w:bookmarkEnd w:id="3"/>
+      <w:bookmarkEnd w:id="8"/>
     </w:p>
     <w:p>
       <w:pPr>
@@ -3453,12 +4039,12 @@
           <w:numId w:val="1"/>
         </w:numPr>
       </w:pPr>
-      <w:bookmarkStart w:id="4" w:name="_Toc59976347"/>
+      <w:bookmarkStart w:id="9" w:name="_Toc59998194"/>
       <w:r>
         <w:lastRenderedPageBreak/>
         <w:t>History</w:t>
       </w:r>
-      <w:bookmarkEnd w:id="4"/>
+      <w:bookmarkEnd w:id="9"/>
     </w:p>
     <w:p>
       <w:pPr>
@@ -3482,11 +4068,11 @@
           <w:numId w:val="1"/>
         </w:numPr>
       </w:pPr>
-      <w:bookmarkStart w:id="5" w:name="_Toc59976348"/>
+      <w:bookmarkStart w:id="10" w:name="_Toc59998195"/>
       <w:r>
         <w:t>Convolutional Neural Networks</w:t>
       </w:r>
-      <w:bookmarkEnd w:id="5"/>
+      <w:bookmarkEnd w:id="10"/>
     </w:p>
     <w:p>
       <w:pPr>
@@ -3580,11 +4166,11 @@
           <w:numId w:val="1"/>
         </w:numPr>
       </w:pPr>
-      <w:bookmarkStart w:id="6" w:name="_Toc59976349"/>
+      <w:bookmarkStart w:id="11" w:name="_Toc59998196"/>
       <w:r>
         <w:t>Model</w:t>
       </w:r>
-      <w:bookmarkEnd w:id="6"/>
+      <w:bookmarkEnd w:id="11"/>
     </w:p>
     <w:p>
       <w:pPr>
@@ -3629,11 +4215,11 @@
           <w:numId w:val="1"/>
         </w:numPr>
       </w:pPr>
-      <w:bookmarkStart w:id="7" w:name="_Toc59976350"/>
+      <w:bookmarkStart w:id="12" w:name="_Toc59998197"/>
       <w:r>
         <w:t>Types of Artificial Neural Networks</w:t>
       </w:r>
-      <w:bookmarkEnd w:id="7"/>
+      <w:bookmarkEnd w:id="12"/>
     </w:p>
     <w:p>
       <w:pPr>
@@ -3804,12 +4390,12 @@
           <w:numId w:val="1"/>
         </w:numPr>
       </w:pPr>
-      <w:bookmarkStart w:id="8" w:name="_Toc59976351"/>
+      <w:bookmarkStart w:id="13" w:name="_Toc59998198"/>
       <w:r>
         <w:lastRenderedPageBreak/>
         <w:t>Components of ANN</w:t>
       </w:r>
-      <w:bookmarkEnd w:id="8"/>
+      <w:bookmarkEnd w:id="13"/>
     </w:p>
     <w:p>
       <w:pPr>
@@ -3819,11 +4405,11 @@
           <w:numId w:val="1"/>
         </w:numPr>
       </w:pPr>
-      <w:bookmarkStart w:id="9" w:name="_Toc59976352"/>
+      <w:bookmarkStart w:id="14" w:name="_Toc59998199"/>
       <w:r>
         <w:t>Neurons</w:t>
       </w:r>
-      <w:bookmarkEnd w:id="9"/>
+      <w:bookmarkEnd w:id="14"/>
     </w:p>
     <w:p>
       <w:pPr>
@@ -4014,11 +4600,11 @@
           <w:numId w:val="1"/>
         </w:numPr>
       </w:pPr>
-      <w:bookmarkStart w:id="10" w:name="_Toc59976353"/>
+      <w:bookmarkStart w:id="15" w:name="_Toc59998200"/>
       <w:r>
         <w:t>Connections and Weights</w:t>
       </w:r>
-      <w:bookmarkEnd w:id="10"/>
+      <w:bookmarkEnd w:id="15"/>
     </w:p>
     <w:p>
       <w:pPr>
@@ -4052,11 +4638,11 @@
           <w:numId w:val="1"/>
         </w:numPr>
       </w:pPr>
-      <w:bookmarkStart w:id="11" w:name="_Toc59976354"/>
+      <w:bookmarkStart w:id="16" w:name="_Toc59998201"/>
       <w:r>
         <w:t>Propagation Function</w:t>
       </w:r>
-      <w:bookmarkEnd w:id="11"/>
+      <w:bookmarkEnd w:id="16"/>
     </w:p>
     <w:p>
       <w:pPr>
@@ -4081,11 +4667,11 @@
           <w:numId w:val="1"/>
         </w:numPr>
       </w:pPr>
-      <w:bookmarkStart w:id="12" w:name="_Toc59976355"/>
+      <w:bookmarkStart w:id="17" w:name="_Toc59998202"/>
       <w:r>
         <w:t>Organization</w:t>
       </w:r>
-      <w:bookmarkEnd w:id="12"/>
+      <w:bookmarkEnd w:id="17"/>
     </w:p>
     <w:p>
       <w:pPr>
@@ -4129,11 +4715,11 @@
           <w:numId w:val="1"/>
         </w:numPr>
       </w:pPr>
-      <w:bookmarkStart w:id="13" w:name="_Toc59976356"/>
+      <w:bookmarkStart w:id="18" w:name="_Toc59998203"/>
       <w:r>
         <w:t>Hyper Parameter</w:t>
       </w:r>
-      <w:bookmarkEnd w:id="13"/>
+      <w:bookmarkEnd w:id="18"/>
     </w:p>
     <w:p>
       <w:pPr>
@@ -4158,11 +4744,11 @@
           <w:numId w:val="1"/>
         </w:numPr>
       </w:pPr>
-      <w:bookmarkStart w:id="14" w:name="_Toc59976357"/>
+      <w:bookmarkStart w:id="19" w:name="_Toc59998204"/>
       <w:r>
         <w:t>Activation Function</w:t>
       </w:r>
-      <w:bookmarkEnd w:id="14"/>
+      <w:bookmarkEnd w:id="19"/>
     </w:p>
     <w:p>
       <w:pPr>
@@ -4318,11 +4904,11 @@
           <w:numId w:val="1"/>
         </w:numPr>
       </w:pPr>
-      <w:bookmarkStart w:id="15" w:name="_Toc59976358"/>
+      <w:bookmarkStart w:id="20" w:name="_Toc59998205"/>
       <w:r>
         <w:t>Types of Activation Function</w:t>
       </w:r>
-      <w:bookmarkEnd w:id="15"/>
+      <w:bookmarkEnd w:id="20"/>
     </w:p>
     <w:p>
       <w:pPr>
@@ -4965,11 +5551,11 @@
           <w:numId w:val="1"/>
         </w:numPr>
       </w:pPr>
-      <w:bookmarkStart w:id="16" w:name="_Toc59976359"/>
+      <w:bookmarkStart w:id="21" w:name="_Toc59998206"/>
       <w:r>
         <w:t>Back Propagation Algorithm</w:t>
       </w:r>
-      <w:bookmarkEnd w:id="16"/>
+      <w:bookmarkEnd w:id="21"/>
     </w:p>
     <w:p>
       <w:pPr>
@@ -5024,11 +5610,11 @@
           <w:numId w:val="1"/>
         </w:numPr>
       </w:pPr>
-      <w:bookmarkStart w:id="17" w:name="_Toc59976360"/>
+      <w:bookmarkStart w:id="22" w:name="_Toc59998207"/>
       <w:r>
         <w:t>Practical Applications for Artificial Neural Networks</w:t>
       </w:r>
-      <w:bookmarkEnd w:id="17"/>
+      <w:bookmarkEnd w:id="22"/>
     </w:p>
     <w:p>
       <w:pPr>
@@ -5497,11 +6083,11 @@
           <w:numId w:val="1"/>
         </w:numPr>
       </w:pPr>
-      <w:bookmarkStart w:id="18" w:name="_Toc59976361"/>
+      <w:bookmarkStart w:id="23" w:name="_Toc59998208"/>
       <w:r>
         <w:t>Classification</w:t>
       </w:r>
-      <w:bookmarkEnd w:id="18"/>
+      <w:bookmarkEnd w:id="23"/>
     </w:p>
     <w:p>
       <w:pPr>
@@ -5592,11 +6178,11 @@
           <w:numId w:val="1"/>
         </w:numPr>
       </w:pPr>
-      <w:bookmarkStart w:id="19" w:name="_Toc59976362"/>
+      <w:bookmarkStart w:id="24" w:name="_Toc59998209"/>
       <w:r>
         <w:t>Structure</w:t>
       </w:r>
-      <w:bookmarkEnd w:id="19"/>
+      <w:bookmarkEnd w:id="24"/>
     </w:p>
     <w:p>
       <w:pPr>
@@ -5639,11 +6225,11 @@
           <w:numId w:val="1"/>
         </w:numPr>
       </w:pPr>
-      <w:bookmarkStart w:id="20" w:name="_Toc59976363"/>
+      <w:bookmarkStart w:id="25" w:name="_Toc59998210"/>
       <w:r>
         <w:t>Given Data</w:t>
       </w:r>
-      <w:bookmarkEnd w:id="20"/>
+      <w:bookmarkEnd w:id="25"/>
     </w:p>
     <w:p>
       <w:pPr>
@@ -5735,11 +6321,11 @@
           <w:numId w:val="1"/>
         </w:numPr>
       </w:pPr>
-      <w:bookmarkStart w:id="21" w:name="_Toc59976364"/>
+      <w:bookmarkStart w:id="26" w:name="_Toc59998211"/>
       <w:r>
         <w:t>Functions</w:t>
       </w:r>
-      <w:bookmarkEnd w:id="21"/>
+      <w:bookmarkEnd w:id="26"/>
     </w:p>
     <w:p>
       <w:pPr>
@@ -5749,7 +6335,7 @@
           <w:numId w:val="1"/>
         </w:numPr>
       </w:pPr>
-      <w:bookmarkStart w:id="22" w:name="_Toc59976365"/>
+      <w:bookmarkStart w:id="27" w:name="_Toc59998212"/>
       <w:proofErr w:type="spellStart"/>
       <w:proofErr w:type="gramStart"/>
       <w:r>
@@ -5763,7 +6349,7 @@
       <w:r>
         <w:t>)</w:t>
       </w:r>
-      <w:bookmarkEnd w:id="22"/>
+      <w:bookmarkEnd w:id="27"/>
     </w:p>
     <w:p>
       <w:pPr>
@@ -5849,7 +6435,7 @@
           <w:numId w:val="1"/>
         </w:numPr>
       </w:pPr>
-      <w:bookmarkStart w:id="23" w:name="_Toc59976366"/>
+      <w:bookmarkStart w:id="28" w:name="_Toc59998213"/>
       <w:proofErr w:type="spellStart"/>
       <w:proofErr w:type="gramStart"/>
       <w:r>
@@ -5863,7 +6449,7 @@
       <w:r>
         <w:t>)</w:t>
       </w:r>
-      <w:bookmarkEnd w:id="23"/>
+      <w:bookmarkEnd w:id="28"/>
     </w:p>
     <w:p>
       <w:pPr>
@@ -5976,7 +6562,7 @@
           <w:numId w:val="1"/>
         </w:numPr>
       </w:pPr>
-      <w:bookmarkStart w:id="24" w:name="_Toc59976367"/>
+      <w:bookmarkStart w:id="29" w:name="_Toc59998214"/>
       <w:proofErr w:type="spellStart"/>
       <w:proofErr w:type="gramStart"/>
       <w:r>
@@ -5990,7 +6576,7 @@
       <w:r>
         <w:t>)</w:t>
       </w:r>
-      <w:bookmarkEnd w:id="24"/>
+      <w:bookmarkEnd w:id="29"/>
     </w:p>
     <w:p>
       <w:pPr>
@@ -6091,7 +6677,7 @@
           <w:numId w:val="1"/>
         </w:numPr>
       </w:pPr>
-      <w:bookmarkStart w:id="25" w:name="_Toc59976368"/>
+      <w:bookmarkStart w:id="30" w:name="_Toc59998215"/>
       <w:proofErr w:type="spellStart"/>
       <w:proofErr w:type="gramStart"/>
       <w:r>
@@ -6105,7 +6691,7 @@
       <w:r>
         <w:t>)</w:t>
       </w:r>
-      <w:bookmarkEnd w:id="25"/>
+      <w:bookmarkEnd w:id="30"/>
     </w:p>
     <w:p>
       <w:pPr>
@@ -6190,7 +6776,7 @@
           <w:numId w:val="1"/>
         </w:numPr>
       </w:pPr>
-      <w:bookmarkStart w:id="26" w:name="_Toc59976369"/>
+      <w:bookmarkStart w:id="31" w:name="_Toc59998216"/>
       <w:proofErr w:type="spellStart"/>
       <w:proofErr w:type="gramStart"/>
       <w:r>
@@ -6204,7 +6790,7 @@
       <w:r>
         <w:t>)</w:t>
       </w:r>
-      <w:bookmarkEnd w:id="26"/>
+      <w:bookmarkEnd w:id="31"/>
     </w:p>
     <w:p>
       <w:pPr>
@@ -6290,7 +6876,7 @@
           <w:numId w:val="1"/>
         </w:numPr>
       </w:pPr>
-      <w:bookmarkStart w:id="27" w:name="_Toc59976370"/>
+      <w:bookmarkStart w:id="32" w:name="_Toc59998217"/>
       <w:proofErr w:type="gramStart"/>
       <w:r>
         <w:t>learning(</w:t>
@@ -6299,7 +6885,7 @@
       <w:r>
         <w:t>)</w:t>
       </w:r>
-      <w:bookmarkEnd w:id="27"/>
+      <w:bookmarkEnd w:id="32"/>
     </w:p>
     <w:p>
       <w:pPr>
@@ -6421,7 +7007,7 @@
           <w:numId w:val="1"/>
         </w:numPr>
       </w:pPr>
-      <w:bookmarkStart w:id="28" w:name="_Toc59976371"/>
+      <w:bookmarkStart w:id="33" w:name="_Toc59998218"/>
       <w:proofErr w:type="gramStart"/>
       <w:r>
         <w:t>graph(</w:t>
@@ -6430,7 +7016,7 @@
       <w:r>
         <w:t>)</w:t>
       </w:r>
-      <w:bookmarkEnd w:id="28"/>
+      <w:bookmarkEnd w:id="33"/>
     </w:p>
     <w:p>
       <w:pPr>
@@ -6531,7 +7117,7 @@
           <w:numId w:val="1"/>
         </w:numPr>
       </w:pPr>
-      <w:bookmarkStart w:id="29" w:name="_Toc59976372"/>
+      <w:bookmarkStart w:id="34" w:name="_Toc59998219"/>
       <w:proofErr w:type="gramStart"/>
       <w:r>
         <w:lastRenderedPageBreak/>
@@ -6541,7 +7127,7 @@
       <w:r>
         <w:t>)</w:t>
       </w:r>
-      <w:bookmarkEnd w:id="29"/>
+      <w:bookmarkEnd w:id="34"/>
     </w:p>
     <w:p>
       <w:pPr>
@@ -6690,11 +7276,11 @@
           <w:numId w:val="1"/>
         </w:numPr>
       </w:pPr>
-      <w:bookmarkStart w:id="30" w:name="_Toc59976373"/>
+      <w:bookmarkStart w:id="35" w:name="_Toc59998220"/>
       <w:r>
         <w:t>Output</w:t>
       </w:r>
-      <w:bookmarkEnd w:id="30"/>
+      <w:bookmarkEnd w:id="35"/>
     </w:p>
     <w:p>
       <w:pPr>
@@ -6778,11 +7364,11 @@
           <w:numId w:val="1"/>
         </w:numPr>
       </w:pPr>
-      <w:bookmarkStart w:id="31" w:name="_Toc59976374"/>
+      <w:bookmarkStart w:id="36" w:name="_Toc59998221"/>
       <w:r>
         <w:t>References</w:t>
       </w:r>
-      <w:bookmarkEnd w:id="31"/>
+      <w:bookmarkEnd w:id="36"/>
     </w:p>
     <w:p>
       <w:pPr>
@@ -6954,8 +7540,6 @@
           <w:t>https://stackoverflow.com/questions/21519203/plotting-a-list-of-x-y-coordinates-in-python-matplotlib</w:t>
         </w:r>
       </w:hyperlink>
-      <w:bookmarkStart w:id="32" w:name="_GoBack"/>
-      <w:bookmarkEnd w:id="32"/>
     </w:p>
     <w:sectPr>
       <w:pgSz w:w="12240" w:h="15840"/>
@@ -8675,7 +9259,7 @@
 </file>
 
 <file path=customXml/itemProps1.xml><?xml version="1.0" encoding="utf-8"?>
-<ds:datastoreItem xmlns:ds="http://schemas.openxmlformats.org/officeDocument/2006/customXml" ds:itemID="{51430A46-3136-43D9-AC12-C2BC9E588E05}">
+<ds:datastoreItem xmlns:ds="http://schemas.openxmlformats.org/officeDocument/2006/customXml" ds:itemID="{96FB438A-B91D-4059-B3EC-0543D2B3241D}">
   <ds:schemaRefs>
     <ds:schemaRef ds:uri="http://schemas.openxmlformats.org/officeDocument/2006/bibliography"/>
   </ds:schemaRefs>

</xml_diff>

<commit_message>
removed screenshots of code
</commit_message>
<xml_diff>
--- a/ML Project Report.docx
+++ b/ML Project Report.docx
@@ -274,27 +274,7 @@
           <w:sz w:val="24"/>
           <w:szCs w:val="24"/>
         </w:rPr>
-        <w:t xml:space="preserve">Syed </w:t>
-      </w:r>
-      <w:proofErr w:type="spellStart"/>
-      <w:r>
-        <w:rPr>
-          <w:b/>
-          <w:bCs/>
-          <w:sz w:val="24"/>
-          <w:szCs w:val="24"/>
-        </w:rPr>
-        <w:t>Wajeh</w:t>
-      </w:r>
-      <w:proofErr w:type="spellEnd"/>
-      <w:r>
-        <w:rPr>
-          <w:b/>
-          <w:bCs/>
-          <w:sz w:val="24"/>
-          <w:szCs w:val="24"/>
-        </w:rPr>
-        <w:t xml:space="preserve"> Kazmi</w:t>
+        <w:t>Syed Wajeh Kazmi</w:t>
       </w:r>
     </w:p>
     <w:p>
@@ -370,33 +350,8 @@
           <w:sz w:val="24"/>
           <w:szCs w:val="24"/>
         </w:rPr>
-        <w:t xml:space="preserve">University: </w:t>
-      </w:r>
-      <w:proofErr w:type="spellStart"/>
-      <w:r>
-        <w:rPr>
-          <w:sz w:val="24"/>
-          <w:szCs w:val="24"/>
-        </w:rPr>
-        <w:t>Namal</w:t>
-      </w:r>
-      <w:proofErr w:type="spellEnd"/>
-      <w:r>
-        <w:rPr>
-          <w:sz w:val="24"/>
-          <w:szCs w:val="24"/>
-        </w:rPr>
-        <w:t xml:space="preserve"> Institute, </w:t>
-      </w:r>
-      <w:proofErr w:type="spellStart"/>
-      <w:r>
-        <w:rPr>
-          <w:sz w:val="24"/>
-          <w:szCs w:val="24"/>
-        </w:rPr>
-        <w:t>Mianwali</w:t>
-      </w:r>
-      <w:proofErr w:type="spellEnd"/>
+        <w:t>University: Namal Institute, Mianwali</w:t>
+      </w:r>
     </w:p>
     <w:p>
       <w:pPr>
@@ -5238,7 +5193,6 @@
           <w:szCs w:val="24"/>
         </w:rPr>
       </w:pPr>
-      <w:proofErr w:type="spellStart"/>
       <w:r>
         <w:rPr>
           <w:rFonts w:eastAsia="Times New Roman" w:cstheme="minorHAnsi"/>
@@ -5266,7 +5220,6 @@
         </w:rPr>
         <w:t>ctivation</w:t>
       </w:r>
-      <w:proofErr w:type="spellEnd"/>
     </w:p>
     <w:p>
       <w:pPr>
@@ -6213,64 +6166,8 @@
         </w:rPr>
         <w:t xml:space="preserve"> Given data contains a constant of line that will remain 1, matrix of weights, learning rate, number of iterations, training input and training output.</w:t>
       </w:r>
-    </w:p>
-    <w:p>
-      <w:pPr>
-        <w:ind w:left="360"/>
-        <w:jc w:val="center"/>
-        <w:rPr>
-          <w:sz w:val="24"/>
-          <w:szCs w:val="24"/>
-        </w:rPr>
-      </w:pPr>
-      <w:r>
-        <w:rPr>
-          <w:noProof/>
-          <w:sz w:val="24"/>
-          <w:szCs w:val="24"/>
-        </w:rPr>
-        <w:drawing>
-          <wp:inline distT="0" distB="0" distL="0" distR="0">
-            <wp:extent cx="5943600" cy="958215"/>
-            <wp:effectExtent l="0" t="0" r="0" b="0"/>
-            <wp:docPr id="11" name="Picture 11" descr="A picture containing graphical user interface&#10;&#10;Description automatically generated"/>
-            <wp:cNvGraphicFramePr>
-              <a:graphicFrameLocks xmlns:a="http://schemas.openxmlformats.org/drawingml/2006/main" noChangeAspect="1"/>
-            </wp:cNvGraphicFramePr>
-            <a:graphic xmlns:a="http://schemas.openxmlformats.org/drawingml/2006/main">
-              <a:graphicData uri="http://schemas.openxmlformats.org/drawingml/2006/picture">
-                <pic:pic xmlns:pic="http://schemas.openxmlformats.org/drawingml/2006/picture">
-                  <pic:nvPicPr>
-                    <pic:cNvPr id="11" name="Given Data.PNG"/>
-                    <pic:cNvPicPr/>
-                  </pic:nvPicPr>
-                  <pic:blipFill>
-                    <a:blip r:embed="rId13">
-                      <a:extLst>
-                        <a:ext uri="{28A0092B-C50C-407E-A947-70E740481C1C}">
-                          <a14:useLocalDpi xmlns:a14="http://schemas.microsoft.com/office/drawing/2010/main" val="0"/>
-                        </a:ext>
-                      </a:extLst>
-                    </a:blip>
-                    <a:stretch>
-                      <a:fillRect/>
-                    </a:stretch>
-                  </pic:blipFill>
-                  <pic:spPr>
-                    <a:xfrm>
-                      <a:off x="0" y="0"/>
-                      <a:ext cx="5943600" cy="958215"/>
-                    </a:xfrm>
-                    <a:prstGeom prst="rect">
-                      <a:avLst/>
-                    </a:prstGeom>
-                  </pic:spPr>
-                </pic:pic>
-              </a:graphicData>
-            </a:graphic>
-          </wp:inline>
-        </w:drawing>
-      </w:r>
+      <w:bookmarkStart w:id="25" w:name="_GoBack"/>
+      <w:bookmarkEnd w:id="25"/>
     </w:p>
     <w:p>
       <w:pPr>
@@ -6280,11 +6177,11 @@
           <w:numId w:val="1"/>
         </w:numPr>
       </w:pPr>
-      <w:bookmarkStart w:id="25" w:name="_Toc60003586"/>
+      <w:bookmarkStart w:id="26" w:name="_Toc60003586"/>
       <w:r>
         <w:t>Functions</w:t>
       </w:r>
-      <w:bookmarkEnd w:id="25"/>
+      <w:bookmarkEnd w:id="26"/>
     </w:p>
     <w:p>
       <w:pPr>
@@ -6294,21 +6191,16 @@
           <w:numId w:val="1"/>
         </w:numPr>
       </w:pPr>
-      <w:bookmarkStart w:id="26" w:name="_Toc60003587"/>
-      <w:proofErr w:type="spellStart"/>
+      <w:bookmarkStart w:id="27" w:name="_Toc60003587"/>
       <w:proofErr w:type="gramStart"/>
       <w:r>
-        <w:t>showInputData</w:t>
-      </w:r>
-      <w:proofErr w:type="spellEnd"/>
-      <w:r>
-        <w:t>(</w:t>
+        <w:t>showInputData(</w:t>
       </w:r>
       <w:proofErr w:type="gramEnd"/>
       <w:r>
         <w:t>)</w:t>
       </w:r>
-      <w:bookmarkEnd w:id="26"/>
+      <w:bookmarkEnd w:id="27"/>
     </w:p>
     <w:p>
       <w:pPr>
@@ -6325,64 +6217,6 @@
           <w:szCs w:val="24"/>
         </w:rPr>
         <w:t>This function is responsible for printing out the training input data and desired output in the form of a table as shown below.</w:t>
-      </w:r>
-    </w:p>
-    <w:p>
-      <w:pPr>
-        <w:ind w:left="720"/>
-        <w:jc w:val="center"/>
-        <w:rPr>
-          <w:sz w:val="24"/>
-          <w:szCs w:val="24"/>
-        </w:rPr>
-      </w:pPr>
-      <w:r>
-        <w:rPr>
-          <w:noProof/>
-          <w:sz w:val="24"/>
-          <w:szCs w:val="24"/>
-        </w:rPr>
-        <w:drawing>
-          <wp:inline distT="0" distB="0" distL="0" distR="0">
-            <wp:extent cx="3009900" cy="1704975"/>
-            <wp:effectExtent l="0" t="0" r="0" b="9525"/>
-            <wp:docPr id="8" name="Picture 8" descr="A picture containing calendar&#10;&#10;Description automatically generated"/>
-            <wp:cNvGraphicFramePr>
-              <a:graphicFrameLocks xmlns:a="http://schemas.openxmlformats.org/drawingml/2006/main" noChangeAspect="1"/>
-            </wp:cNvGraphicFramePr>
-            <a:graphic xmlns:a="http://schemas.openxmlformats.org/drawingml/2006/main">
-              <a:graphicData uri="http://schemas.openxmlformats.org/drawingml/2006/picture">
-                <pic:pic xmlns:pic="http://schemas.openxmlformats.org/drawingml/2006/picture">
-                  <pic:nvPicPr>
-                    <pic:cNvPr id="8" name="Desired Output.PNG"/>
-                    <pic:cNvPicPr/>
-                  </pic:nvPicPr>
-                  <pic:blipFill>
-                    <a:blip r:embed="rId14">
-                      <a:extLst>
-                        <a:ext uri="{28A0092B-C50C-407E-A947-70E740481C1C}">
-                          <a14:useLocalDpi xmlns:a14="http://schemas.microsoft.com/office/drawing/2010/main" val="0"/>
-                        </a:ext>
-                      </a:extLst>
-                    </a:blip>
-                    <a:stretch>
-                      <a:fillRect/>
-                    </a:stretch>
-                  </pic:blipFill>
-                  <pic:spPr>
-                    <a:xfrm>
-                      <a:off x="0" y="0"/>
-                      <a:ext cx="3010322" cy="1705214"/>
-                    </a:xfrm>
-                    <a:prstGeom prst="rect">
-                      <a:avLst/>
-                    </a:prstGeom>
-                  </pic:spPr>
-                </pic:pic>
-              </a:graphicData>
-            </a:graphic>
-          </wp:inline>
-        </w:drawing>
       </w:r>
     </w:p>
     <w:p>
@@ -6393,21 +6227,16 @@
           <w:numId w:val="1"/>
         </w:numPr>
       </w:pPr>
-      <w:bookmarkStart w:id="27" w:name="_Toc60003588"/>
-      <w:proofErr w:type="spellStart"/>
+      <w:bookmarkStart w:id="28" w:name="_Toc60003588"/>
       <w:proofErr w:type="gramStart"/>
       <w:r>
-        <w:t>activationFunction</w:t>
-      </w:r>
-      <w:proofErr w:type="spellEnd"/>
-      <w:r>
-        <w:t>(</w:t>
+        <w:t>activationFunction(</w:t>
       </w:r>
       <w:proofErr w:type="gramEnd"/>
       <w:r>
         <w:t>)</w:t>
       </w:r>
-      <w:bookmarkEnd w:id="27"/>
+      <w:bookmarkEnd w:id="28"/>
     </w:p>
     <w:p>
       <w:pPr>
@@ -6452,65 +6281,6 @@
           <w:szCs w:val="24"/>
         </w:rPr>
         <w:t>r less than zero. If it is greater or equal to zero, then this function returns 1 otherwise it will return -1.</w:t>
-      </w:r>
-    </w:p>
-    <w:p>
-      <w:pPr>
-        <w:ind w:left="720"/>
-        <w:jc w:val="center"/>
-        <w:rPr>
-          <w:sz w:val="24"/>
-          <w:szCs w:val="24"/>
-        </w:rPr>
-      </w:pPr>
-      <w:r>
-        <w:rPr>
-          <w:noProof/>
-          <w:sz w:val="24"/>
-          <w:szCs w:val="24"/>
-        </w:rPr>
-        <w:lastRenderedPageBreak/>
-        <w:drawing>
-          <wp:inline distT="0" distB="0" distL="0" distR="0">
-            <wp:extent cx="3391373" cy="1152686"/>
-            <wp:effectExtent l="0" t="0" r="0" b="9525"/>
-            <wp:docPr id="9" name="Picture 9" descr="Text&#10;&#10;Description automatically generated"/>
-            <wp:cNvGraphicFramePr>
-              <a:graphicFrameLocks xmlns:a="http://schemas.openxmlformats.org/drawingml/2006/main" noChangeAspect="1"/>
-            </wp:cNvGraphicFramePr>
-            <a:graphic xmlns:a="http://schemas.openxmlformats.org/drawingml/2006/main">
-              <a:graphicData uri="http://schemas.openxmlformats.org/drawingml/2006/picture">
-                <pic:pic xmlns:pic="http://schemas.openxmlformats.org/drawingml/2006/picture">
-                  <pic:nvPicPr>
-                    <pic:cNvPr id="9" name="Activation Function.PNG"/>
-                    <pic:cNvPicPr/>
-                  </pic:nvPicPr>
-                  <pic:blipFill>
-                    <a:blip r:embed="rId15">
-                      <a:extLst>
-                        <a:ext uri="{28A0092B-C50C-407E-A947-70E740481C1C}">
-                          <a14:useLocalDpi xmlns:a14="http://schemas.microsoft.com/office/drawing/2010/main" val="0"/>
-                        </a:ext>
-                      </a:extLst>
-                    </a:blip>
-                    <a:stretch>
-                      <a:fillRect/>
-                    </a:stretch>
-                  </pic:blipFill>
-                  <pic:spPr>
-                    <a:xfrm>
-                      <a:off x="0" y="0"/>
-                      <a:ext cx="3391373" cy="1152686"/>
-                    </a:xfrm>
-                    <a:prstGeom prst="rect">
-                      <a:avLst/>
-                    </a:prstGeom>
-                  </pic:spPr>
-                </pic:pic>
-              </a:graphicData>
-            </a:graphic>
-          </wp:inline>
-        </w:drawing>
       </w:r>
     </w:p>
     <w:p>
@@ -6521,21 +6291,16 @@
           <w:numId w:val="1"/>
         </w:numPr>
       </w:pPr>
-      <w:bookmarkStart w:id="28" w:name="_Toc60003589"/>
-      <w:proofErr w:type="spellStart"/>
+      <w:bookmarkStart w:id="29" w:name="_Toc60003589"/>
       <w:proofErr w:type="gramStart"/>
       <w:r>
-        <w:t>actualOutput</w:t>
-      </w:r>
-      <w:proofErr w:type="spellEnd"/>
-      <w:r>
-        <w:t>(</w:t>
+        <w:t>actualOutput(</w:t>
       </w:r>
       <w:proofErr w:type="gramEnd"/>
       <w:r>
         <w:t>)</w:t>
       </w:r>
-      <w:bookmarkEnd w:id="28"/>
+      <w:bookmarkEnd w:id="29"/>
     </w:p>
     <w:p>
       <w:pPr>
@@ -6552,64 +6317,6 @@
           <w:szCs w:val="24"/>
         </w:rPr>
         <w:t>In this function, we are making equation of a line on the basis of the weights and apply the input point to get the actual output. Both are the weights and input point are given as input to this function.</w:t>
-      </w:r>
-    </w:p>
-    <w:p>
-      <w:pPr>
-        <w:ind w:left="720"/>
-        <w:jc w:val="center"/>
-        <w:rPr>
-          <w:sz w:val="24"/>
-          <w:szCs w:val="24"/>
-        </w:rPr>
-      </w:pPr>
-      <w:r>
-        <w:rPr>
-          <w:noProof/>
-          <w:sz w:val="24"/>
-          <w:szCs w:val="24"/>
-        </w:rPr>
-        <w:drawing>
-          <wp:inline distT="0" distB="0" distL="0" distR="0">
-            <wp:extent cx="5943600" cy="655955"/>
-            <wp:effectExtent l="0" t="0" r="0" b="0"/>
-            <wp:docPr id="10" name="Picture 10" descr="Text&#10;&#10;Description automatically generated"/>
-            <wp:cNvGraphicFramePr>
-              <a:graphicFrameLocks xmlns:a="http://schemas.openxmlformats.org/drawingml/2006/main" noChangeAspect="1"/>
-            </wp:cNvGraphicFramePr>
-            <a:graphic xmlns:a="http://schemas.openxmlformats.org/drawingml/2006/main">
-              <a:graphicData uri="http://schemas.openxmlformats.org/drawingml/2006/picture">
-                <pic:pic xmlns:pic="http://schemas.openxmlformats.org/drawingml/2006/picture">
-                  <pic:nvPicPr>
-                    <pic:cNvPr id="10" name="Actual Output.PNG"/>
-                    <pic:cNvPicPr/>
-                  </pic:nvPicPr>
-                  <pic:blipFill>
-                    <a:blip r:embed="rId16">
-                      <a:extLst>
-                        <a:ext uri="{28A0092B-C50C-407E-A947-70E740481C1C}">
-                          <a14:useLocalDpi xmlns:a14="http://schemas.microsoft.com/office/drawing/2010/main" val="0"/>
-                        </a:ext>
-                      </a:extLst>
-                    </a:blip>
-                    <a:stretch>
-                      <a:fillRect/>
-                    </a:stretch>
-                  </pic:blipFill>
-                  <pic:spPr>
-                    <a:xfrm>
-                      <a:off x="0" y="0"/>
-                      <a:ext cx="5943600" cy="655955"/>
-                    </a:xfrm>
-                    <a:prstGeom prst="rect">
-                      <a:avLst/>
-                    </a:prstGeom>
-                  </pic:spPr>
-                </pic:pic>
-              </a:graphicData>
-            </a:graphic>
-          </wp:inline>
-        </w:drawing>
       </w:r>
     </w:p>
     <w:p>
@@ -6620,21 +6327,16 @@
           <w:numId w:val="1"/>
         </w:numPr>
       </w:pPr>
-      <w:bookmarkStart w:id="29" w:name="_Toc60003590"/>
-      <w:proofErr w:type="spellStart"/>
+      <w:bookmarkStart w:id="30" w:name="_Toc60003590"/>
       <w:proofErr w:type="gramStart"/>
       <w:r>
-        <w:t>updateWeights</w:t>
-      </w:r>
-      <w:proofErr w:type="spellEnd"/>
-      <w:r>
-        <w:t>(</w:t>
+        <w:t>updateWeights(</w:t>
       </w:r>
       <w:proofErr w:type="gramEnd"/>
       <w:r>
         <w:t>)</w:t>
       </w:r>
-      <w:bookmarkEnd w:id="29"/>
+      <w:bookmarkEnd w:id="30"/>
     </w:p>
     <w:p>
       <w:pPr>
@@ -6651,64 +6353,6 @@
           <w:szCs w:val="24"/>
         </w:rPr>
         <w:t>This function is updating the weights based on the learning of a line. It takes actual output, desired output, input point, previous weights and learning rate as input and returns an updated weights matrix.</w:t>
-      </w:r>
-    </w:p>
-    <w:p>
-      <w:pPr>
-        <w:ind w:left="720"/>
-        <w:jc w:val="center"/>
-        <w:rPr>
-          <w:sz w:val="24"/>
-          <w:szCs w:val="24"/>
-        </w:rPr>
-      </w:pPr>
-      <w:r>
-        <w:rPr>
-          <w:noProof/>
-          <w:sz w:val="24"/>
-          <w:szCs w:val="24"/>
-        </w:rPr>
-        <w:drawing>
-          <wp:inline distT="0" distB="0" distL="0" distR="0">
-            <wp:extent cx="5943600" cy="918845"/>
-            <wp:effectExtent l="0" t="0" r="0" b="0"/>
-            <wp:docPr id="12" name="Picture 12" descr="Text&#10;&#10;Description automatically generated"/>
-            <wp:cNvGraphicFramePr>
-              <a:graphicFrameLocks xmlns:a="http://schemas.openxmlformats.org/drawingml/2006/main" noChangeAspect="1"/>
-            </wp:cNvGraphicFramePr>
-            <a:graphic xmlns:a="http://schemas.openxmlformats.org/drawingml/2006/main">
-              <a:graphicData uri="http://schemas.openxmlformats.org/drawingml/2006/picture">
-                <pic:pic xmlns:pic="http://schemas.openxmlformats.org/drawingml/2006/picture">
-                  <pic:nvPicPr>
-                    <pic:cNvPr id="12" name="Updated Weights.PNG"/>
-                    <pic:cNvPicPr/>
-                  </pic:nvPicPr>
-                  <pic:blipFill>
-                    <a:blip r:embed="rId17">
-                      <a:extLst>
-                        <a:ext uri="{28A0092B-C50C-407E-A947-70E740481C1C}">
-                          <a14:useLocalDpi xmlns:a14="http://schemas.microsoft.com/office/drawing/2010/main" val="0"/>
-                        </a:ext>
-                      </a:extLst>
-                    </a:blip>
-                    <a:stretch>
-                      <a:fillRect/>
-                    </a:stretch>
-                  </pic:blipFill>
-                  <pic:spPr>
-                    <a:xfrm>
-                      <a:off x="0" y="0"/>
-                      <a:ext cx="5943600" cy="918845"/>
-                    </a:xfrm>
-                    <a:prstGeom prst="rect">
-                      <a:avLst/>
-                    </a:prstGeom>
-                  </pic:spPr>
-                </pic:pic>
-              </a:graphicData>
-            </a:graphic>
-          </wp:inline>
-        </w:drawing>
       </w:r>
     </w:p>
     <w:p>
@@ -6719,21 +6363,16 @@
           <w:numId w:val="1"/>
         </w:numPr>
       </w:pPr>
-      <w:bookmarkStart w:id="30" w:name="_Toc60003591"/>
-      <w:proofErr w:type="spellStart"/>
+      <w:bookmarkStart w:id="31" w:name="_Toc60003591"/>
       <w:proofErr w:type="gramStart"/>
       <w:r>
-        <w:t>desiredOutput</w:t>
-      </w:r>
-      <w:proofErr w:type="spellEnd"/>
-      <w:r>
-        <w:t>(</w:t>
+        <w:t>desiredOutput(</w:t>
       </w:r>
       <w:proofErr w:type="gramEnd"/>
       <w:r>
         <w:t>)</w:t>
       </w:r>
-      <w:bookmarkEnd w:id="30"/>
+      <w:bookmarkEnd w:id="31"/>
     </w:p>
     <w:p>
       <w:pPr>
@@ -6750,64 +6389,6 @@
           <w:szCs w:val="24"/>
         </w:rPr>
         <w:t>In this function, we are matching the input point with the training input data and returning the desired output of that input data point.</w:t>
-      </w:r>
-    </w:p>
-    <w:p>
-      <w:pPr>
-        <w:ind w:left="720"/>
-        <w:jc w:val="center"/>
-        <w:rPr>
-          <w:sz w:val="24"/>
-          <w:szCs w:val="24"/>
-        </w:rPr>
-      </w:pPr>
-      <w:r>
-        <w:rPr>
-          <w:noProof/>
-          <w:sz w:val="24"/>
-          <w:szCs w:val="24"/>
-        </w:rPr>
-        <w:drawing>
-          <wp:inline distT="0" distB="0" distL="0" distR="0">
-            <wp:extent cx="4839375" cy="1371791"/>
-            <wp:effectExtent l="0" t="0" r="0" b="0"/>
-            <wp:docPr id="13" name="Picture 13" descr="Text&#10;&#10;Description automatically generated"/>
-            <wp:cNvGraphicFramePr>
-              <a:graphicFrameLocks xmlns:a="http://schemas.openxmlformats.org/drawingml/2006/main" noChangeAspect="1"/>
-            </wp:cNvGraphicFramePr>
-            <a:graphic xmlns:a="http://schemas.openxmlformats.org/drawingml/2006/main">
-              <a:graphicData uri="http://schemas.openxmlformats.org/drawingml/2006/picture">
-                <pic:pic xmlns:pic="http://schemas.openxmlformats.org/drawingml/2006/picture">
-                  <pic:nvPicPr>
-                    <pic:cNvPr id="13" name="DesiredOutput.PNG"/>
-                    <pic:cNvPicPr/>
-                  </pic:nvPicPr>
-                  <pic:blipFill>
-                    <a:blip r:embed="rId18">
-                      <a:extLst>
-                        <a:ext uri="{28A0092B-C50C-407E-A947-70E740481C1C}">
-                          <a14:useLocalDpi xmlns:a14="http://schemas.microsoft.com/office/drawing/2010/main" val="0"/>
-                        </a:ext>
-                      </a:extLst>
-                    </a:blip>
-                    <a:stretch>
-                      <a:fillRect/>
-                    </a:stretch>
-                  </pic:blipFill>
-                  <pic:spPr>
-                    <a:xfrm>
-                      <a:off x="0" y="0"/>
-                      <a:ext cx="4839375" cy="1371791"/>
-                    </a:xfrm>
-                    <a:prstGeom prst="rect">
-                      <a:avLst/>
-                    </a:prstGeom>
-                  </pic:spPr>
-                </pic:pic>
-              </a:graphicData>
-            </a:graphic>
-          </wp:inline>
-        </w:drawing>
       </w:r>
     </w:p>
     <w:p>
@@ -6818,7 +6399,7 @@
           <w:numId w:val="1"/>
         </w:numPr>
       </w:pPr>
-      <w:bookmarkStart w:id="31" w:name="_Toc60003592"/>
+      <w:bookmarkStart w:id="32" w:name="_Toc60003592"/>
       <w:proofErr w:type="gramStart"/>
       <w:r>
         <w:t>learning(</w:t>
@@ -6827,7 +6408,7 @@
       <w:r>
         <w:t>)</w:t>
       </w:r>
-      <w:bookmarkEnd w:id="31"/>
+      <w:bookmarkEnd w:id="32"/>
     </w:p>
     <w:p>
       <w:pPr>
@@ -6873,64 +6454,6 @@
         </w:rPr>
         <w:lastRenderedPageBreak/>
         <w:t>learned on any input or it is same as the previous weight. If it is same, then the function returns the weights and the number of iterations.</w:t>
-      </w:r>
-    </w:p>
-    <w:p>
-      <w:pPr>
-        <w:ind w:left="720"/>
-        <w:jc w:val="both"/>
-        <w:rPr>
-          <w:sz w:val="24"/>
-          <w:szCs w:val="24"/>
-        </w:rPr>
-      </w:pPr>
-      <w:r>
-        <w:rPr>
-          <w:noProof/>
-          <w:sz w:val="24"/>
-          <w:szCs w:val="24"/>
-        </w:rPr>
-        <w:drawing>
-          <wp:inline distT="0" distB="0" distL="0" distR="0">
-            <wp:extent cx="5943600" cy="1545590"/>
-            <wp:effectExtent l="0" t="0" r="0" b="0"/>
-            <wp:docPr id="14" name="Picture 14" descr="Text&#10;&#10;Description automatically generated"/>
-            <wp:cNvGraphicFramePr>
-              <a:graphicFrameLocks xmlns:a="http://schemas.openxmlformats.org/drawingml/2006/main" noChangeAspect="1"/>
-            </wp:cNvGraphicFramePr>
-            <a:graphic xmlns:a="http://schemas.openxmlformats.org/drawingml/2006/main">
-              <a:graphicData uri="http://schemas.openxmlformats.org/drawingml/2006/picture">
-                <pic:pic xmlns:pic="http://schemas.openxmlformats.org/drawingml/2006/picture">
-                  <pic:nvPicPr>
-                    <pic:cNvPr id="14" name="learning.PNG"/>
-                    <pic:cNvPicPr/>
-                  </pic:nvPicPr>
-                  <pic:blipFill>
-                    <a:blip r:embed="rId19">
-                      <a:extLst>
-                        <a:ext uri="{28A0092B-C50C-407E-A947-70E740481C1C}">
-                          <a14:useLocalDpi xmlns:a14="http://schemas.microsoft.com/office/drawing/2010/main" val="0"/>
-                        </a:ext>
-                      </a:extLst>
-                    </a:blip>
-                    <a:stretch>
-                      <a:fillRect/>
-                    </a:stretch>
-                  </pic:blipFill>
-                  <pic:spPr>
-                    <a:xfrm>
-                      <a:off x="0" y="0"/>
-                      <a:ext cx="5943600" cy="1545590"/>
-                    </a:xfrm>
-                    <a:prstGeom prst="rect">
-                      <a:avLst/>
-                    </a:prstGeom>
-                  </pic:spPr>
-                </pic:pic>
-              </a:graphicData>
-            </a:graphic>
-          </wp:inline>
-        </w:drawing>
       </w:r>
     </w:p>
     <w:p>
@@ -6941,7 +6464,7 @@
           <w:numId w:val="1"/>
         </w:numPr>
       </w:pPr>
-      <w:bookmarkStart w:id="32" w:name="_Toc60003593"/>
+      <w:bookmarkStart w:id="33" w:name="_Toc60003593"/>
       <w:proofErr w:type="gramStart"/>
       <w:r>
         <w:t>graph(</w:t>
@@ -6950,7 +6473,7 @@
       <w:r>
         <w:t>)</w:t>
       </w:r>
-      <w:bookmarkEnd w:id="32"/>
+      <w:bookmarkEnd w:id="33"/>
     </w:p>
     <w:p>
       <w:pPr>
@@ -6966,81 +6489,7 @@
           <w:sz w:val="24"/>
           <w:szCs w:val="24"/>
         </w:rPr>
-        <w:t xml:space="preserve">This function takes the weights, input training points, desired </w:t>
-      </w:r>
-      <w:proofErr w:type="spellStart"/>
-      <w:r>
-        <w:rPr>
-          <w:sz w:val="24"/>
-          <w:szCs w:val="24"/>
-        </w:rPr>
-        <w:t>ouput</w:t>
-      </w:r>
-      <w:proofErr w:type="spellEnd"/>
-      <w:r>
-        <w:rPr>
-          <w:sz w:val="24"/>
-          <w:szCs w:val="24"/>
-        </w:rPr>
-        <w:t xml:space="preserve"> and draw a graph showing points and a line learned based on these weights which classify the points w.r.t their outputs.</w:t>
-      </w:r>
-    </w:p>
-    <w:p>
-      <w:pPr>
-        <w:ind w:left="720"/>
-        <w:jc w:val="center"/>
-        <w:rPr>
-          <w:sz w:val="24"/>
-          <w:szCs w:val="24"/>
-        </w:rPr>
-      </w:pPr>
-      <w:r>
-        <w:rPr>
-          <w:noProof/>
-          <w:sz w:val="24"/>
-          <w:szCs w:val="24"/>
-        </w:rPr>
-        <w:drawing>
-          <wp:inline distT="0" distB="0" distL="0" distR="0">
-            <wp:extent cx="5353797" cy="2181529"/>
-            <wp:effectExtent l="0" t="0" r="0" b="9525"/>
-            <wp:docPr id="15" name="Picture 15" descr="Text&#10;&#10;Description automatically generated"/>
-            <wp:cNvGraphicFramePr>
-              <a:graphicFrameLocks xmlns:a="http://schemas.openxmlformats.org/drawingml/2006/main" noChangeAspect="1"/>
-            </wp:cNvGraphicFramePr>
-            <a:graphic xmlns:a="http://schemas.openxmlformats.org/drawingml/2006/main">
-              <a:graphicData uri="http://schemas.openxmlformats.org/drawingml/2006/picture">
-                <pic:pic xmlns:pic="http://schemas.openxmlformats.org/drawingml/2006/picture">
-                  <pic:nvPicPr>
-                    <pic:cNvPr id="15" name="graph.PNG"/>
-                    <pic:cNvPicPr/>
-                  </pic:nvPicPr>
-                  <pic:blipFill>
-                    <a:blip r:embed="rId20">
-                      <a:extLst>
-                        <a:ext uri="{28A0092B-C50C-407E-A947-70E740481C1C}">
-                          <a14:useLocalDpi xmlns:a14="http://schemas.microsoft.com/office/drawing/2010/main" val="0"/>
-                        </a:ext>
-                      </a:extLst>
-                    </a:blip>
-                    <a:stretch>
-                      <a:fillRect/>
-                    </a:stretch>
-                  </pic:blipFill>
-                  <pic:spPr>
-                    <a:xfrm>
-                      <a:off x="0" y="0"/>
-                      <a:ext cx="5353797" cy="2181529"/>
-                    </a:xfrm>
-                    <a:prstGeom prst="rect">
-                      <a:avLst/>
-                    </a:prstGeom>
-                  </pic:spPr>
-                </pic:pic>
-              </a:graphicData>
-            </a:graphic>
-          </wp:inline>
-        </w:drawing>
+        <w:t>This function takes the weights, input training points, desired ouput and draw a graph showing points and a line learned based on these weights which classify the points w.r.t their outputs.</w:t>
       </w:r>
     </w:p>
     <w:p>
@@ -7051,7 +6500,7 @@
           <w:numId w:val="1"/>
         </w:numPr>
       </w:pPr>
-      <w:bookmarkStart w:id="33" w:name="_Toc60003594"/>
+      <w:bookmarkStart w:id="34" w:name="_Toc60003594"/>
       <w:proofErr w:type="gramStart"/>
       <w:r>
         <w:t>main(</w:t>
@@ -7060,7 +6509,7 @@
       <w:r>
         <w:t>)</w:t>
       </w:r>
-      <w:bookmarkEnd w:id="33"/>
+      <w:bookmarkEnd w:id="34"/>
     </w:p>
     <w:p>
       <w:pPr>
@@ -7078,22 +6527,13 @@
         </w:rPr>
         <w:t xml:space="preserve">This function first calls the </w:t>
       </w:r>
-      <w:proofErr w:type="spellStart"/>
       <w:proofErr w:type="gramStart"/>
       <w:r>
         <w:rPr>
           <w:sz w:val="24"/>
           <w:szCs w:val="24"/>
         </w:rPr>
-        <w:t>showInputData</w:t>
-      </w:r>
-      <w:proofErr w:type="spellEnd"/>
-      <w:r>
-        <w:rPr>
-          <w:sz w:val="24"/>
-          <w:szCs w:val="24"/>
-        </w:rPr>
-        <w:t>(</w:t>
+        <w:t>showInputData(</w:t>
       </w:r>
       <w:proofErr w:type="gramEnd"/>
       <w:r>
@@ -7141,64 +6581,6 @@
           <w:szCs w:val="24"/>
         </w:rPr>
         <w:t xml:space="preserve"> to show a classified data.</w:t>
-      </w:r>
-    </w:p>
-    <w:p>
-      <w:pPr>
-        <w:ind w:left="720"/>
-        <w:jc w:val="center"/>
-        <w:rPr>
-          <w:sz w:val="24"/>
-          <w:szCs w:val="24"/>
-        </w:rPr>
-      </w:pPr>
-      <w:r>
-        <w:rPr>
-          <w:noProof/>
-          <w:sz w:val="24"/>
-          <w:szCs w:val="24"/>
-        </w:rPr>
-        <w:drawing>
-          <wp:inline distT="0" distB="0" distL="0" distR="0">
-            <wp:extent cx="5943600" cy="730250"/>
-            <wp:effectExtent l="0" t="0" r="0" b="0"/>
-            <wp:docPr id="16" name="Picture 16"/>
-            <wp:cNvGraphicFramePr>
-              <a:graphicFrameLocks xmlns:a="http://schemas.openxmlformats.org/drawingml/2006/main" noChangeAspect="1"/>
-            </wp:cNvGraphicFramePr>
-            <a:graphic xmlns:a="http://schemas.openxmlformats.org/drawingml/2006/main">
-              <a:graphicData uri="http://schemas.openxmlformats.org/drawingml/2006/picture">
-                <pic:pic xmlns:pic="http://schemas.openxmlformats.org/drawingml/2006/picture">
-                  <pic:nvPicPr>
-                    <pic:cNvPr id="16" name="main.PNG"/>
-                    <pic:cNvPicPr/>
-                  </pic:nvPicPr>
-                  <pic:blipFill>
-                    <a:blip r:embed="rId21">
-                      <a:extLst>
-                        <a:ext uri="{28A0092B-C50C-407E-A947-70E740481C1C}">
-                          <a14:useLocalDpi xmlns:a14="http://schemas.microsoft.com/office/drawing/2010/main" val="0"/>
-                        </a:ext>
-                      </a:extLst>
-                    </a:blip>
-                    <a:stretch>
-                      <a:fillRect/>
-                    </a:stretch>
-                  </pic:blipFill>
-                  <pic:spPr>
-                    <a:xfrm>
-                      <a:off x="0" y="0"/>
-                      <a:ext cx="5943600" cy="730250"/>
-                    </a:xfrm>
-                    <a:prstGeom prst="rect">
-                      <a:avLst/>
-                    </a:prstGeom>
-                  </pic:spPr>
-                </pic:pic>
-              </a:graphicData>
-            </a:graphic>
-          </wp:inline>
-        </w:drawing>
       </w:r>
     </w:p>
     <w:p>
@@ -7209,11 +6591,11 @@
           <w:numId w:val="1"/>
         </w:numPr>
       </w:pPr>
-      <w:bookmarkStart w:id="34" w:name="_Toc60003595"/>
+      <w:bookmarkStart w:id="35" w:name="_Toc60003595"/>
       <w:r>
         <w:t>Output</w:t>
       </w:r>
-      <w:bookmarkEnd w:id="34"/>
+      <w:bookmarkEnd w:id="35"/>
     </w:p>
     <w:p>
       <w:pPr>
@@ -7246,7 +6628,6 @@
           <w:sz w:val="24"/>
           <w:szCs w:val="24"/>
         </w:rPr>
-        <w:lastRenderedPageBreak/>
         <w:drawing>
           <wp:inline distT="0" distB="0" distL="0" distR="0">
             <wp:extent cx="5658640" cy="4439270"/>
@@ -7263,7 +6644,7 @@
                     <pic:cNvPicPr/>
                   </pic:nvPicPr>
                   <pic:blipFill>
-                    <a:blip r:embed="rId22">
+                    <a:blip r:embed="rId13">
                       <a:extLst>
                         <a:ext uri="{28A0092B-C50C-407E-A947-70E740481C1C}">
                           <a14:useLocalDpi xmlns:a14="http://schemas.microsoft.com/office/drawing/2010/main" val="0"/>
@@ -7298,11 +6679,12 @@
           <w:numId w:val="1"/>
         </w:numPr>
       </w:pPr>
-      <w:bookmarkStart w:id="35" w:name="_Toc60003596"/>
-      <w:r>
+      <w:bookmarkStart w:id="36" w:name="_Toc60003596"/>
+      <w:r>
+        <w:lastRenderedPageBreak/>
         <w:t>References</w:t>
       </w:r>
-      <w:bookmarkEnd w:id="35"/>
+      <w:bookmarkEnd w:id="36"/>
     </w:p>
     <w:p>
       <w:pPr>
@@ -7317,7 +6699,7 @@
           <w:u w:val="none"/>
         </w:rPr>
       </w:pPr>
-      <w:hyperlink r:id="rId23" w:history="1">
+      <w:hyperlink r:id="rId14" w:history="1">
         <w:r>
           <w:rPr>
             <w:rStyle w:val="Hyperlink"/>
@@ -7342,7 +6724,7 @@
           <w:u w:val="none"/>
         </w:rPr>
       </w:pPr>
-      <w:hyperlink r:id="rId24" w:history="1">
+      <w:hyperlink r:id="rId15" w:history="1">
         <w:r>
           <w:rPr>
             <w:rStyle w:val="Hyperlink"/>
@@ -7367,7 +6749,7 @@
           <w:u w:val="none"/>
         </w:rPr>
       </w:pPr>
-      <w:hyperlink r:id="rId25" w:history="1">
+      <w:hyperlink r:id="rId16" w:history="1">
         <w:r>
           <w:rPr>
             <w:rStyle w:val="Hyperlink"/>
@@ -7392,7 +6774,7 @@
           <w:u w:val="none"/>
         </w:rPr>
       </w:pPr>
-      <w:hyperlink r:id="rId26" w:history="1">
+      <w:hyperlink r:id="rId17" w:history="1">
         <w:r>
           <w:rPr>
             <w:rStyle w:val="Hyperlink"/>
@@ -7417,7 +6799,7 @@
           <w:u w:val="none"/>
         </w:rPr>
       </w:pPr>
-      <w:hyperlink r:id="rId27" w:history="1">
+      <w:hyperlink r:id="rId18" w:history="1">
         <w:r>
           <w:rPr>
             <w:rStyle w:val="Hyperlink"/>
@@ -7442,7 +6824,7 @@
           <w:u w:val="none"/>
         </w:rPr>
       </w:pPr>
-      <w:hyperlink r:id="rId28" w:history="1">
+      <w:hyperlink r:id="rId19" w:history="1">
         <w:r>
           <w:rPr>
             <w:rStyle w:val="Hyperlink"/>
@@ -7461,7 +6843,7 @@
           <w:numId w:val="7"/>
         </w:numPr>
       </w:pPr>
-      <w:hyperlink r:id="rId29" w:history="1">
+      <w:hyperlink r:id="rId20" w:history="1">
         <w:r>
           <w:rPr>
             <w:rStyle w:val="Hyperlink"/>
@@ -7480,7 +6862,7 @@
           <w:numId w:val="7"/>
         </w:numPr>
       </w:pPr>
-      <w:hyperlink r:id="rId30" w:history="1">
+      <w:hyperlink r:id="rId21" w:history="1">
         <w:r>
           <w:rPr>
             <w:rStyle w:val="Hyperlink"/>
@@ -7499,7 +6881,7 @@
           <w:numId w:val="7"/>
         </w:numPr>
       </w:pPr>
-      <w:hyperlink r:id="rId31" w:history="1">
+      <w:hyperlink r:id="rId22" w:history="1">
         <w:r>
           <w:rPr>
             <w:rStyle w:val="Hyperlink"/>
@@ -7510,13 +6892,10 @@
         </w:r>
       </w:hyperlink>
     </w:p>
-    <w:p>
-      <w:bookmarkStart w:id="36" w:name="_GoBack"/>
-      <w:bookmarkEnd w:id="36"/>
-    </w:p>
+    <w:p/>
     <w:sectPr>
-      <w:headerReference w:type="default" r:id="rId32"/>
-      <w:footerReference w:type="default" r:id="rId33"/>
+      <w:headerReference w:type="default" r:id="rId23"/>
+      <w:footerReference w:type="default" r:id="rId24"/>
       <w:pgSz w:w="12240" w:h="15840"/>
       <w:pgMar w:top="1440" w:right="1440" w:bottom="1440" w:left="1440" w:header="720" w:footer="720" w:gutter="0"/>
       <w:pgBorders w:display="notFirstPage" w:offsetFrom="page">
@@ -8613,7 +7992,7 @@
     <w:lsdException w:name="Table Web 2" w:semiHidden="1" w:unhideWhenUsed="1"/>
     <w:lsdException w:name="Table Web 3" w:semiHidden="1" w:unhideWhenUsed="1"/>
     <w:lsdException w:name="Balloon Text" w:semiHidden="1" w:unhideWhenUsed="1"/>
-    <w:lsdException w:name="Table Grid" w:semiHidden="1" w:uiPriority="39" w:unhideWhenUsed="1"/>
+    <w:lsdException w:name="Table Grid" w:uiPriority="39"/>
     <w:lsdException w:name="Table Theme" w:semiHidden="1" w:unhideWhenUsed="1"/>
     <w:lsdException w:name="Placeholder Text" w:semiHidden="1"/>
     <w:lsdException w:name="No Spacing" w:uiPriority="1" w:qFormat="1"/>
@@ -9445,7 +8824,7 @@
 </file>
 
 <file path=customXml/itemProps1.xml><?xml version="1.0" encoding="utf-8"?>
-<ds:datastoreItem xmlns:ds="http://schemas.openxmlformats.org/officeDocument/2006/customXml" ds:itemID="{22CEA4C7-238D-4273-8C14-B3C793188A64}">
+<ds:datastoreItem xmlns:ds="http://schemas.openxmlformats.org/officeDocument/2006/customXml" ds:itemID="{94DD43AE-676E-4A0D-AE82-D2B5A12FF757}">
   <ds:schemaRefs>
     <ds:schemaRef ds:uri="http://schemas.openxmlformats.org/officeDocument/2006/bibliography"/>
   </ds:schemaRefs>

</xml_diff>